<commit_message>
Updated proposal and dataset files
</commit_message>
<xml_diff>
--- a/proposal_yu_franseen_fadaee.docx
+++ b/proposal_yu_franseen_fadaee.docx
@@ -49,16 +49,13 @@
         <w:t xml:space="preserve"> music formats </w:t>
       </w:r>
       <w:r>
-        <w:t>(CD, cassette, vinyl, digital download, streaming, etc.)</w:t>
+        <w:t>(CD, cassette, vinyl, download single, paid subscriptions, etc.)</w:t>
       </w:r>
       <w:r>
         <w:t xml:space="preserve"> </w:t>
       </w:r>
       <w:r>
-        <w:t>in the United States</w:t>
-      </w:r>
-      <w:r>
-        <w:t xml:space="preserve"> </w:t>
+        <w:t xml:space="preserve">in the United States </w:t>
       </w:r>
       <w:r>
         <w:t>over the years.  We think it would be interesting to explore how music consumption has changed from generation to generation</w:t>
@@ -265,19 +262,31 @@
         </w:numPr>
       </w:pPr>
       <w:r>
+        <w:t>being able to compare sales between music format types (e.g. physical, digital, streaming)</w:t>
+      </w:r>
+    </w:p>
+    <w:p>
+      <w:pPr>
+        <w:pStyle w:val="ListParagraph"/>
+        <w:numPr>
+          <w:ilvl w:val="0"/>
+          <w:numId w:val="4"/>
+        </w:numPr>
+      </w:pPr>
+      <w:r>
+        <w:t>being able to compare music sale dollar values accounting and not accounting for inflation</w:t>
+      </w:r>
+    </w:p>
+    <w:p>
+      <w:pPr>
+        <w:pStyle w:val="ListParagraph"/>
+        <w:numPr>
+          <w:ilvl w:val="0"/>
+          <w:numId w:val="4"/>
+        </w:numPr>
+      </w:pPr>
+      <w:r>
         <w:t>being able to compare music sales of different time periods</w:t>
-      </w:r>
-    </w:p>
-    <w:p>
-      <w:pPr>
-        <w:pStyle w:val="ListParagraph"/>
-        <w:numPr>
-          <w:ilvl w:val="0"/>
-          <w:numId w:val="4"/>
-        </w:numPr>
-      </w:pPr>
-      <w:r>
-        <w:t>being able to compare music sale dollar values accounting and not accounting for inflation</w:t>
       </w:r>
     </w:p>
     <w:p/>
@@ -349,82 +358,192 @@
     </w:p>
     <w:p>
       <w:r>
-        <w:t>We do not expect to do substantial data cleanup.  We plan to save the Excel spreadsheet exported from the RIAA database as CSV files and process the data using the D3 CSV parsing API.</w:t>
+        <w:t>We do not expect to do substantial data cleanup.  We plan to save the Excel spreadsheet exported from the RIAA database as CSV files and process the data using the D3 CSV API.</w:t>
+      </w:r>
+      <w:r>
+        <w:t xml:space="preserve">  </w:t>
+      </w:r>
+      <w:r>
+        <w:t xml:space="preserve">The dataset includes year-end sales statistics from 1973 to 2014 for the recorded music industry in the United States.  The statistics comprise of both the number of units and dollar values sold for key music formats </w:t>
+      </w:r>
+      <w:r>
+        <w:t>(CD, cassette, vinyl, download single, paid subscriptions, etc.)</w:t>
+      </w:r>
+      <w:r>
+        <w:t>.</w:t>
       </w:r>
     </w:p>
     <w:p/>
     <w:p>
       <w:r>
-        <w:t>The dataset includes year-end sales statistics from 1973 to 2014 for the recorded music industry in the United States.  The statistics comprise of both the number of units and dollar values sold for key music formats (CD, cassette, vinyl, digital download, streaming, etc.).</w:t>
+        <w:t xml:space="preserve">The quantities we plan to derive from the </w:t>
+      </w:r>
+      <w:r>
+        <w:t xml:space="preserve">number of units and dollar values data </w:t>
+      </w:r>
+      <w:r>
+        <w:t>include</w:t>
+      </w:r>
+      <w:r>
+        <w:t>:</w:t>
+      </w:r>
+    </w:p>
+    <w:p>
+      <w:pPr>
+        <w:pStyle w:val="ListParagraph"/>
+        <w:numPr>
+          <w:ilvl w:val="0"/>
+          <w:numId w:val="3"/>
+        </w:numPr>
+      </w:pPr>
+      <w:r>
+        <w:t>the aggregate amount</w:t>
+      </w:r>
+      <w:r>
+        <w:t>s</w:t>
+      </w:r>
+      <w:r>
+        <w:t xml:space="preserve"> </w:t>
+      </w:r>
+      <w:r>
+        <w:t>over a specified time period</w:t>
+      </w:r>
+    </w:p>
+    <w:p>
+      <w:pPr>
+        <w:pStyle w:val="ListParagraph"/>
+        <w:numPr>
+          <w:ilvl w:val="0"/>
+          <w:numId w:val="3"/>
+        </w:numPr>
+      </w:pPr>
+      <w:r>
+        <w:t>the aggregate amounts of physical and digital format types</w:t>
+      </w:r>
+    </w:p>
+    <w:p>
+      <w:pPr>
+        <w:pStyle w:val="ListParagraph"/>
+        <w:numPr>
+          <w:ilvl w:val="0"/>
+          <w:numId w:val="3"/>
+        </w:numPr>
+      </w:pPr>
+      <w:r>
+        <w:t>the difference</w:t>
+      </w:r>
+      <w:r>
+        <w:t>s</w:t>
+      </w:r>
+      <w:r>
+        <w:t xml:space="preserve"> in amounts between </w:t>
+      </w:r>
+      <w:r>
+        <w:t>two specified time periods</w:t>
+      </w:r>
+    </w:p>
+    <w:p>
+      <w:pPr>
+        <w:pStyle w:val="ListParagraph"/>
+        <w:numPr>
+          <w:ilvl w:val="0"/>
+          <w:numId w:val="3"/>
+        </w:numPr>
+      </w:pPr>
+      <w:r>
+        <w:t>the changes in amounts over each year</w:t>
       </w:r>
     </w:p>
     <w:p/>
     <w:p>
       <w:r>
-        <w:t xml:space="preserve">The quantities we plan to derive from the </w:t>
-      </w:r>
-      <w:r>
-        <w:t xml:space="preserve">number of units and dollar values data </w:t>
-      </w:r>
-      <w:r>
-        <w:t>include</w:t>
-      </w:r>
-      <w:r>
-        <w:t>:</w:t>
-      </w:r>
-    </w:p>
-    <w:p>
-      <w:pPr>
-        <w:pStyle w:val="ListParagraph"/>
-        <w:numPr>
-          <w:ilvl w:val="0"/>
-          <w:numId w:val="3"/>
-        </w:numPr>
-      </w:pPr>
-      <w:r>
-        <w:t>the aggregate amount</w:t>
-      </w:r>
-      <w:r>
-        <w:t>s</w:t>
-      </w:r>
-      <w:r>
-        <w:t xml:space="preserve"> </w:t>
-      </w:r>
-      <w:r>
-        <w:t>over a specified time period</w:t>
-      </w:r>
-    </w:p>
-    <w:p>
-      <w:pPr>
-        <w:pStyle w:val="ListParagraph"/>
-        <w:numPr>
-          <w:ilvl w:val="0"/>
-          <w:numId w:val="3"/>
-        </w:numPr>
-      </w:pPr>
-      <w:r>
-        <w:t>the difference</w:t>
-      </w:r>
-      <w:r>
-        <w:t>s</w:t>
-      </w:r>
-      <w:r>
-        <w:t xml:space="preserve"> in amounts between </w:t>
-      </w:r>
-      <w:r>
-        <w:t>two specified time periods</w:t>
-      </w:r>
-    </w:p>
-    <w:p>
-      <w:pPr>
-        <w:pStyle w:val="ListParagraph"/>
-        <w:numPr>
-          <w:ilvl w:val="0"/>
-          <w:numId w:val="3"/>
-        </w:numPr>
-      </w:pPr>
-      <w:r>
-        <w:t>the changes in amounts over each year</w:t>
+        <w:t>We plan to implement data processing by using the D3 CSV API to parse the CSV files and create an array of JavaScript object containing the following fields:</w:t>
+      </w:r>
+    </w:p>
+    <w:p>
+      <w:pPr>
+        <w:pStyle w:val="ListParagraph"/>
+        <w:numPr>
+          <w:ilvl w:val="0"/>
+          <w:numId w:val="10"/>
+        </w:numPr>
+      </w:pPr>
+      <w:proofErr w:type="spellStart"/>
+      <w:proofErr w:type="gramStart"/>
+      <w:r>
+        <w:t>format</w:t>
+      </w:r>
+      <w:r>
+        <w:t>Name</w:t>
+      </w:r>
+      <w:proofErr w:type="spellEnd"/>
+      <w:proofErr w:type="gramEnd"/>
+      <w:r>
+        <w:t xml:space="preserve"> (CD, cassette, vinyl, download</w:t>
+      </w:r>
+      <w:r>
+        <w:t xml:space="preserve"> single, </w:t>
+      </w:r>
+      <w:r>
+        <w:t>paid subscriptions</w:t>
+      </w:r>
+      <w:r>
+        <w:t>, etc.)</w:t>
+      </w:r>
+    </w:p>
+    <w:p>
+      <w:pPr>
+        <w:pStyle w:val="ListParagraph"/>
+        <w:numPr>
+          <w:ilvl w:val="0"/>
+          <w:numId w:val="10"/>
+        </w:numPr>
+      </w:pPr>
+      <w:proofErr w:type="spellStart"/>
+      <w:r>
+        <w:t>formatType</w:t>
+      </w:r>
+      <w:proofErr w:type="spellEnd"/>
+      <w:r>
+        <w:t xml:space="preserve"> (physical, digital, streaming)</w:t>
+      </w:r>
+    </w:p>
+    <w:p>
+      <w:pPr>
+        <w:pStyle w:val="ListParagraph"/>
+        <w:numPr>
+          <w:ilvl w:val="0"/>
+          <w:numId w:val="10"/>
+        </w:numPr>
+      </w:pPr>
+      <w:r>
+        <w:t>year</w:t>
+      </w:r>
+      <w:bookmarkStart w:id="0" w:name="_GoBack"/>
+      <w:bookmarkEnd w:id="0"/>
+    </w:p>
+    <w:p>
+      <w:pPr>
+        <w:pStyle w:val="ListParagraph"/>
+        <w:numPr>
+          <w:ilvl w:val="0"/>
+          <w:numId w:val="10"/>
+        </w:numPr>
+      </w:pPr>
+      <w:r>
+        <w:t>metricType (units sold, dollar values sold, dollar values adjusted for inflation sold)</w:t>
+      </w:r>
+    </w:p>
+    <w:p>
+      <w:pPr>
+        <w:pStyle w:val="ListParagraph"/>
+        <w:numPr>
+          <w:ilvl w:val="0"/>
+          <w:numId w:val="10"/>
+        </w:numPr>
+      </w:pPr>
+      <w:r>
+        <w:t>metricValue</w:t>
       </w:r>
     </w:p>
     <w:p/>
@@ -518,13 +637,10 @@
         </w:numPr>
       </w:pPr>
       <w:r>
-        <w:t xml:space="preserve">focusing on the sales of a specified time period </w:t>
-      </w:r>
-      <w:r>
-        <w:t xml:space="preserve">through </w:t>
-      </w:r>
-      <w:r>
-        <w:t>brushing</w:t>
+        <w:t>focusing on the sales of a specified time period through brushing</w:t>
+      </w:r>
+      <w:r>
+        <w:t xml:space="preserve"> and context zooming</w:t>
       </w:r>
     </w:p>
     <w:p>
@@ -551,6 +667,7 @@
     </w:p>
     <w:p>
       <w:r>
+        <w:lastRenderedPageBreak/>
         <w:t>The optional features of the visualization include:</w:t>
       </w:r>
     </w:p>
@@ -563,13 +680,23 @@
         </w:numPr>
       </w:pPr>
       <w:r>
+        <w:t>toggling between displaying raw sales data and derived data, which is the change in sales over each year either by percentage or actual value</w:t>
+      </w:r>
+    </w:p>
+    <w:p>
+      <w:pPr>
+        <w:pStyle w:val="ListParagraph"/>
+        <w:numPr>
+          <w:ilvl w:val="0"/>
+          <w:numId w:val="9"/>
+        </w:numPr>
+      </w:pPr>
+      <w:r>
         <w:t xml:space="preserve">toggling between a line </w:t>
       </w:r>
       <w:r>
         <w:t xml:space="preserve">chart </w:t>
       </w:r>
-      <w:bookmarkStart w:id="0" w:name="_GoBack"/>
-      <w:bookmarkEnd w:id="0"/>
       <w:r>
         <w:t>and stacked area chart</w:t>
       </w:r>
@@ -583,7 +710,7 @@
         </w:numPr>
       </w:pPr>
       <w:r>
-        <w:t>toggling between displaying raw sales data and derived data, which is the change in sales over each year</w:t>
+        <w:t>comparing sales between different time periods through multiple brush selections</w:t>
       </w:r>
     </w:p>
     <w:p>
@@ -595,7 +722,7 @@
         </w:numPr>
       </w:pPr>
       <w:r>
-        <w:t>comparing sales between different time periods through multiple brush selections</w:t>
+        <w:t>adding a narrative storytelling component</w:t>
       </w:r>
     </w:p>
     <w:p/>
@@ -610,24 +737,327 @@
     </w:p>
     <w:p>
       <w:r>
+        <w:t>The following project schedule lists the objectives for each week leading up to the final project deadline</w:t>
+      </w:r>
+      <w:r>
+        <w:t xml:space="preserve"> and the team member responsible</w:t>
+      </w:r>
+      <w:r>
+        <w:t>.</w:t>
+      </w:r>
+    </w:p>
+    <w:p>
+      <w:pPr>
+        <w:pStyle w:val="Heading1"/>
+      </w:pPr>
+      <w:r>
+        <w:t>Weekly Objectives</w:t>
+      </w:r>
+    </w:p>
+    <w:p>
+      <w:pPr>
+        <w:pStyle w:val="Heading2"/>
+      </w:pPr>
+      <w:r>
+        <w:t>By 4/10/2015</w:t>
+      </w:r>
+    </w:p>
+    <w:p>
+      <w:pPr>
+        <w:pStyle w:val="ListParagraph"/>
+        <w:numPr>
+          <w:ilvl w:val="0"/>
+          <w:numId w:val="2"/>
+        </w:numPr>
+      </w:pPr>
+      <w:r>
+        <w:t>dataset parsed and processed into JavaScript objects [Jason]</w:t>
+      </w:r>
+    </w:p>
+    <w:p>
+      <w:pPr>
+        <w:pStyle w:val="ListParagraph"/>
+        <w:numPr>
+          <w:ilvl w:val="0"/>
+          <w:numId w:val="2"/>
+        </w:numPr>
+      </w:pPr>
+      <w:r>
+        <w:t>initial HTML layout file</w:t>
+      </w:r>
+      <w:r>
+        <w:t xml:space="preserve"> with chart control elements and stubbed out placeholders for each chart</w:t>
+      </w:r>
+      <w:r>
+        <w:t xml:space="preserve"> []</w:t>
+      </w:r>
+    </w:p>
+    <w:p>
+      <w:pPr>
+        <w:pStyle w:val="ListParagraph"/>
+        <w:numPr>
+          <w:ilvl w:val="0"/>
+          <w:numId w:val="2"/>
+        </w:numPr>
+      </w:pPr>
+      <w:r>
+        <w:t xml:space="preserve">initial </w:t>
+      </w:r>
+      <w:r>
+        <w:t xml:space="preserve">main </w:t>
+      </w:r>
+      <w:r>
+        <w:t xml:space="preserve">line chart displaying </w:t>
+      </w:r>
+      <w:r>
+        <w:t xml:space="preserve">the number of </w:t>
+      </w:r>
+      <w:r>
+        <w:t>units sold</w:t>
+      </w:r>
+      <w:r>
+        <w:t xml:space="preserve"> for each music format from 1973 to 2014 </w:t>
+      </w:r>
+      <w:r>
+        <w:t>[Jason]</w:t>
+      </w:r>
+    </w:p>
+    <w:p>
+      <w:pPr>
+        <w:pStyle w:val="ListParagraph"/>
+        <w:numPr>
+          <w:ilvl w:val="0"/>
+          <w:numId w:val="2"/>
+        </w:numPr>
+      </w:pPr>
+      <w:r>
+        <w:t xml:space="preserve">initial bar chart </w:t>
+      </w:r>
+      <w:r>
+        <w:t xml:space="preserve">displaying the total units sold from 1973 to 2014 for each music </w:t>
+      </w:r>
+      <w:r>
+        <w:t>format sorted in descending order</w:t>
+      </w:r>
+      <w:r>
+        <w:t xml:space="preserve"> []</w:t>
+      </w:r>
+    </w:p>
+    <w:p>
+      <w:pPr>
+        <w:pStyle w:val="ListParagraph"/>
+        <w:numPr>
+          <w:ilvl w:val="0"/>
+          <w:numId w:val="2"/>
+        </w:numPr>
+      </w:pPr>
+      <w:r>
+        <w:t>initial outline version of the Process Book []</w:t>
+      </w:r>
+    </w:p>
+    <w:p/>
+    <w:p>
+      <w:pPr>
+        <w:pStyle w:val="Heading2"/>
+      </w:pPr>
+      <w:r>
+        <w:t>By 4/17/2015</w:t>
+      </w:r>
+      <w:r>
+        <w:t xml:space="preserve"> (MILESTONE 1 DUE)</w:t>
+      </w:r>
+    </w:p>
+    <w:p>
+      <w:pPr>
+        <w:pStyle w:val="ListParagraph"/>
+        <w:numPr>
+          <w:ilvl w:val="0"/>
+          <w:numId w:val="2"/>
+        </w:numPr>
+      </w:pPr>
+      <w:r>
+        <w:t xml:space="preserve">the </w:t>
+      </w:r>
+      <w:r>
+        <w:t xml:space="preserve">main </w:t>
+      </w:r>
+      <w:r>
+        <w:t xml:space="preserve">line chart displaying either units sold, dollar values sold, or dollar values adjusted for inflation sold through </w:t>
+      </w:r>
+      <w:r>
+        <w:t xml:space="preserve">a </w:t>
+      </w:r>
+      <w:r>
+        <w:t>toggle control</w:t>
+      </w:r>
+      <w:r>
+        <w:t xml:space="preserve"> [Jason]</w:t>
+      </w:r>
+    </w:p>
+    <w:p>
+      <w:pPr>
+        <w:pStyle w:val="ListParagraph"/>
+        <w:numPr>
+          <w:ilvl w:val="0"/>
+          <w:numId w:val="2"/>
+        </w:numPr>
+      </w:pPr>
+      <w:r>
+        <w:t xml:space="preserve">the </w:t>
+      </w:r>
+      <w:r>
+        <w:t xml:space="preserve">main </w:t>
+      </w:r>
+      <w:r>
+        <w:t>line chart displaying a subset of music formats through filter controls</w:t>
+      </w:r>
+      <w:r>
+        <w:t xml:space="preserve"> [Jason]</w:t>
+      </w:r>
+    </w:p>
+    <w:p>
+      <w:pPr>
+        <w:pStyle w:val="ListParagraph"/>
+        <w:numPr>
+          <w:ilvl w:val="0"/>
+          <w:numId w:val="2"/>
+        </w:numPr>
+      </w:pPr>
+      <w:r>
+        <w:t xml:space="preserve">the </w:t>
+      </w:r>
+      <w:r>
+        <w:t>bar chart displaying a subset of music formats through filter controls</w:t>
+      </w:r>
+      <w:r>
+        <w:t xml:space="preserve"> []</w:t>
+      </w:r>
+    </w:p>
+    <w:p>
+      <w:pPr>
+        <w:pStyle w:val="ListParagraph"/>
+        <w:numPr>
+          <w:ilvl w:val="0"/>
+          <w:numId w:val="2"/>
+        </w:numPr>
+      </w:pPr>
+      <w:r>
+        <w:t xml:space="preserve">HTML layout file with </w:t>
+      </w:r>
+      <w:r>
+        <w:t xml:space="preserve">chart controls bound and </w:t>
+      </w:r>
+      <w:r>
+        <w:t xml:space="preserve">line </w:t>
+      </w:r>
+      <w:r>
+        <w:t>&amp;</w:t>
+      </w:r>
+      <w:r>
+        <w:t xml:space="preserve"> bar charts added</w:t>
+      </w:r>
+      <w:r>
+        <w:t xml:space="preserve"> []</w:t>
+      </w:r>
+    </w:p>
+    <w:p>
+      <w:pPr>
+        <w:pStyle w:val="ListParagraph"/>
+        <w:numPr>
+          <w:ilvl w:val="0"/>
+          <w:numId w:val="2"/>
+        </w:numPr>
+      </w:pPr>
+      <w:r>
+        <w:t>updated version of the Process Book []</w:t>
+      </w:r>
+    </w:p>
+    <w:p/>
+    <w:p>
+      <w:pPr>
+        <w:pStyle w:val="Heading2"/>
+      </w:pPr>
+      <w:r>
+        <w:t>By 4/24/2015</w:t>
+      </w:r>
+      <w:r>
+        <w:t xml:space="preserve"> (PROJECT REVIEW WITH TF)</w:t>
+      </w:r>
+    </w:p>
+    <w:p>
+      <w:pPr>
+        <w:pStyle w:val="ListParagraph"/>
+        <w:numPr>
+          <w:ilvl w:val="0"/>
+          <w:numId w:val="2"/>
+        </w:numPr>
+      </w:pPr>
+      <w:r>
+        <w:t xml:space="preserve">an overview chart with the </w:t>
+      </w:r>
+      <w:r>
+        <w:t xml:space="preserve">main </w:t>
+      </w:r>
+      <w:r>
+        <w:t>line chart focusing on the sales of a specified time period through brushing and context zooming [Jason]</w:t>
+      </w:r>
+    </w:p>
+    <w:p>
+      <w:pPr>
+        <w:pStyle w:val="ListParagraph"/>
+        <w:numPr>
+          <w:ilvl w:val="0"/>
+          <w:numId w:val="2"/>
+        </w:numPr>
+      </w:pPr>
+      <w:r>
+        <w:t>the bar chart displaying the total sales of each music format for the time period specified by the brush selection</w:t>
+      </w:r>
+      <w:r>
+        <w:t xml:space="preserve"> []</w:t>
+      </w:r>
+    </w:p>
+    <w:p>
+      <w:pPr>
+        <w:pStyle w:val="ListParagraph"/>
+        <w:numPr>
+          <w:ilvl w:val="0"/>
+          <w:numId w:val="2"/>
+        </w:numPr>
+      </w:pPr>
+      <w:r>
+        <w:t>the main line chart displaying the aggregate values of each format type (physical, digital, streaming) through aggregation controls [Jason]</w:t>
+      </w:r>
+    </w:p>
+    <w:p>
+      <w:pPr>
+        <w:pStyle w:val="ListParagraph"/>
+        <w:numPr>
+          <w:ilvl w:val="0"/>
+          <w:numId w:val="2"/>
+        </w:numPr>
+      </w:pPr>
+      <w:r>
+        <w:t>the bar chart displaying the aggregate values of each format type (physical, digital, streaming) through aggregation controls []</w:t>
+      </w:r>
+    </w:p>
+    <w:p/>
+    <w:p>
+      <w:pPr>
+        <w:pStyle w:val="Heading2"/>
+      </w:pPr>
+      <w:r>
         <w:lastRenderedPageBreak/>
-        <w:t>The following project schedule lists the objectives for each week leading up to the final project deadline.</w:t>
-      </w:r>
-    </w:p>
-    <w:p>
-      <w:pPr>
-        <w:pStyle w:val="Heading1"/>
-      </w:pPr>
-      <w:r>
-        <w:t>Weekly Objectives</w:t>
-      </w:r>
-    </w:p>
-    <w:p>
-      <w:pPr>
-        <w:pStyle w:val="Heading2"/>
-      </w:pPr>
-      <w:r>
-        <w:t>By 4/10/2015</w:t>
+        <w:t>By 5/</w:t>
+      </w:r>
+      <w:r>
+        <w:t>5</w:t>
+      </w:r>
+      <w:r>
+        <w:t>/2015</w:t>
+      </w:r>
+      <w:r>
+        <w:t xml:space="preserve"> (FINAL PROJECT DUE)</w:t>
       </w:r>
     </w:p>
     <w:p>
@@ -638,14 +1068,23 @@
           <w:numId w:val="2"/>
         </w:numPr>
       </w:pPr>
-    </w:p>
-    <w:p/>
-    <w:p>
-      <w:pPr>
-        <w:pStyle w:val="Heading2"/>
-      </w:pPr>
-      <w:r>
-        <w:t>By 4/17/2015</w:t>
+      <w:r>
+        <w:t xml:space="preserve">the main chart </w:t>
+      </w:r>
+      <w:r>
+        <w:t>display</w:t>
+      </w:r>
+      <w:r>
+        <w:t>ing</w:t>
+      </w:r>
+      <w:r>
+        <w:t xml:space="preserve"> </w:t>
+      </w:r>
+      <w:r>
+        <w:t xml:space="preserve">a </w:t>
+      </w:r>
+      <w:r>
+        <w:t>line or stacked area chart through toggle control [Jason]</w:t>
       </w:r>
     </w:p>
     <w:p>
@@ -656,14 +1095,8 @@
           <w:numId w:val="2"/>
         </w:numPr>
       </w:pPr>
-    </w:p>
-    <w:p/>
-    <w:p>
-      <w:pPr>
-        <w:pStyle w:val="Heading2"/>
-      </w:pPr>
-      <w:r>
-        <w:t>By 4/24/2015</w:t>
+      <w:r>
+        <w:t>the main chart displaying raw sales data or derived data through toggle control []</w:t>
       </w:r>
     </w:p>
     <w:p>
@@ -674,14 +1107,8 @@
           <w:numId w:val="2"/>
         </w:numPr>
       </w:pPr>
-    </w:p>
-    <w:p/>
-    <w:p>
-      <w:pPr>
-        <w:pStyle w:val="Heading2"/>
-      </w:pPr>
-      <w:r>
-        <w:t>By 5/4/2015</w:t>
+      <w:r>
+        <w:t>the overview chart allowing for a second brush selection []</w:t>
       </w:r>
     </w:p>
     <w:p>
@@ -692,6 +1119,24 @@
           <w:numId w:val="2"/>
         </w:numPr>
       </w:pPr>
+      <w:r>
+        <w:t>another bar chart displaying the differences in sales between two brush selections</w:t>
+      </w:r>
+    </w:p>
+    <w:p>
+      <w:pPr>
+        <w:pStyle w:val="ListParagraph"/>
+        <w:numPr>
+          <w:ilvl w:val="0"/>
+          <w:numId w:val="2"/>
+        </w:numPr>
+      </w:pPr>
+      <w:r>
+        <w:t xml:space="preserve">the </w:t>
+      </w:r>
+      <w:r>
+        <w:t>final version of the Process Book []</w:t>
+      </w:r>
     </w:p>
     <w:p/>
     <w:p/>
@@ -1273,6 +1718,119 @@
     </w:lvl>
   </w:abstractNum>
   <w:abstractNum w:abstractNumId="5">
+    <w:nsid w:val="4678282D"/>
+    <w:multiLevelType w:val="hybridMultilevel"/>
+    <w:tmpl w:val="23C817D4"/>
+    <w:lvl w:ilvl="0" w:tplc="04090001">
+      <w:start w:val="1"/>
+      <w:numFmt w:val="bullet"/>
+      <w:lvlText w:val=""/>
+      <w:lvlJc w:val="left"/>
+      <w:pPr>
+        <w:ind w:left="720" w:hanging="360"/>
+      </w:pPr>
+      <w:rPr>
+        <w:rFonts w:ascii="Symbol" w:hAnsi="Symbol" w:hint="default"/>
+      </w:rPr>
+    </w:lvl>
+    <w:lvl w:ilvl="1" w:tplc="04090003" w:tentative="1">
+      <w:start w:val="1"/>
+      <w:numFmt w:val="bullet"/>
+      <w:lvlText w:val="o"/>
+      <w:lvlJc w:val="left"/>
+      <w:pPr>
+        <w:ind w:left="1440" w:hanging="360"/>
+      </w:pPr>
+      <w:rPr>
+        <w:rFonts w:ascii="Courier New" w:hAnsi="Courier New" w:cs="Courier New" w:hint="default"/>
+      </w:rPr>
+    </w:lvl>
+    <w:lvl w:ilvl="2" w:tplc="04090005" w:tentative="1">
+      <w:start w:val="1"/>
+      <w:numFmt w:val="bullet"/>
+      <w:lvlText w:val=""/>
+      <w:lvlJc w:val="left"/>
+      <w:pPr>
+        <w:ind w:left="2160" w:hanging="360"/>
+      </w:pPr>
+      <w:rPr>
+        <w:rFonts w:ascii="Wingdings" w:hAnsi="Wingdings" w:hint="default"/>
+      </w:rPr>
+    </w:lvl>
+    <w:lvl w:ilvl="3" w:tplc="04090001" w:tentative="1">
+      <w:start w:val="1"/>
+      <w:numFmt w:val="bullet"/>
+      <w:lvlText w:val=""/>
+      <w:lvlJc w:val="left"/>
+      <w:pPr>
+        <w:ind w:left="2880" w:hanging="360"/>
+      </w:pPr>
+      <w:rPr>
+        <w:rFonts w:ascii="Symbol" w:hAnsi="Symbol" w:hint="default"/>
+      </w:rPr>
+    </w:lvl>
+    <w:lvl w:ilvl="4" w:tplc="04090003" w:tentative="1">
+      <w:start w:val="1"/>
+      <w:numFmt w:val="bullet"/>
+      <w:lvlText w:val="o"/>
+      <w:lvlJc w:val="left"/>
+      <w:pPr>
+        <w:ind w:left="3600" w:hanging="360"/>
+      </w:pPr>
+      <w:rPr>
+        <w:rFonts w:ascii="Courier New" w:hAnsi="Courier New" w:cs="Courier New" w:hint="default"/>
+      </w:rPr>
+    </w:lvl>
+    <w:lvl w:ilvl="5" w:tplc="04090005" w:tentative="1">
+      <w:start w:val="1"/>
+      <w:numFmt w:val="bullet"/>
+      <w:lvlText w:val=""/>
+      <w:lvlJc w:val="left"/>
+      <w:pPr>
+        <w:ind w:left="4320" w:hanging="360"/>
+      </w:pPr>
+      <w:rPr>
+        <w:rFonts w:ascii="Wingdings" w:hAnsi="Wingdings" w:hint="default"/>
+      </w:rPr>
+    </w:lvl>
+    <w:lvl w:ilvl="6" w:tplc="04090001" w:tentative="1">
+      <w:start w:val="1"/>
+      <w:numFmt w:val="bullet"/>
+      <w:lvlText w:val=""/>
+      <w:lvlJc w:val="left"/>
+      <w:pPr>
+        <w:ind w:left="5040" w:hanging="360"/>
+      </w:pPr>
+      <w:rPr>
+        <w:rFonts w:ascii="Symbol" w:hAnsi="Symbol" w:hint="default"/>
+      </w:rPr>
+    </w:lvl>
+    <w:lvl w:ilvl="7" w:tplc="04090003" w:tentative="1">
+      <w:start w:val="1"/>
+      <w:numFmt w:val="bullet"/>
+      <w:lvlText w:val="o"/>
+      <w:lvlJc w:val="left"/>
+      <w:pPr>
+        <w:ind w:left="5760" w:hanging="360"/>
+      </w:pPr>
+      <w:rPr>
+        <w:rFonts w:ascii="Courier New" w:hAnsi="Courier New" w:cs="Courier New" w:hint="default"/>
+      </w:rPr>
+    </w:lvl>
+    <w:lvl w:ilvl="8" w:tplc="04090005" w:tentative="1">
+      <w:start w:val="1"/>
+      <w:numFmt w:val="bullet"/>
+      <w:lvlText w:val=""/>
+      <w:lvlJc w:val="left"/>
+      <w:pPr>
+        <w:ind w:left="6480" w:hanging="360"/>
+      </w:pPr>
+      <w:rPr>
+        <w:rFonts w:ascii="Wingdings" w:hAnsi="Wingdings" w:hint="default"/>
+      </w:rPr>
+    </w:lvl>
+  </w:abstractNum>
+  <w:abstractNum w:abstractNumId="6">
     <w:nsid w:val="59D1697A"/>
     <w:multiLevelType w:val="hybridMultilevel"/>
     <w:tmpl w:val="5380C2F0"/>
@@ -1385,7 +1943,7 @@
       </w:rPr>
     </w:lvl>
   </w:abstractNum>
-  <w:abstractNum w:abstractNumId="6">
+  <w:abstractNum w:abstractNumId="7">
     <w:nsid w:val="6214659D"/>
     <w:multiLevelType w:val="hybridMultilevel"/>
     <w:tmpl w:val="04963240"/>
@@ -1498,7 +2056,7 @@
       </w:rPr>
     </w:lvl>
   </w:abstractNum>
-  <w:abstractNum w:abstractNumId="7">
+  <w:abstractNum w:abstractNumId="8">
     <w:nsid w:val="621634B1"/>
     <w:multiLevelType w:val="hybridMultilevel"/>
     <w:tmpl w:val="639A7ACE"/>
@@ -1611,7 +2169,7 @@
       </w:rPr>
     </w:lvl>
   </w:abstractNum>
-  <w:abstractNum w:abstractNumId="8">
+  <w:abstractNum w:abstractNumId="9">
     <w:nsid w:val="67795BB7"/>
     <w:multiLevelType w:val="hybridMultilevel"/>
     <w:tmpl w:val="9C2CA922"/>
@@ -1725,13 +2283,13 @@
     </w:lvl>
   </w:abstractNum>
   <w:num w:numId="1">
-    <w:abstractNumId w:val="6"/>
+    <w:abstractNumId w:val="7"/>
   </w:num>
   <w:num w:numId="2">
     <w:abstractNumId w:val="3"/>
   </w:num>
   <w:num w:numId="3">
-    <w:abstractNumId w:val="7"/>
+    <w:abstractNumId w:val="8"/>
   </w:num>
   <w:num w:numId="4">
     <w:abstractNumId w:val="2"/>
@@ -1740,16 +2298,19 @@
     <w:abstractNumId w:val="4"/>
   </w:num>
   <w:num w:numId="6">
-    <w:abstractNumId w:val="8"/>
+    <w:abstractNumId w:val="9"/>
   </w:num>
   <w:num w:numId="7">
     <w:abstractNumId w:val="1"/>
   </w:num>
   <w:num w:numId="8">
-    <w:abstractNumId w:val="5"/>
+    <w:abstractNumId w:val="6"/>
   </w:num>
   <w:num w:numId="9">
     <w:abstractNumId w:val="0"/>
+  </w:num>
+  <w:num w:numId="10">
+    <w:abstractNumId w:val="5"/>
   </w:num>
 </w:numbering>
 </file>

</xml_diff>

<commit_message>
Updated comments and styling
</commit_message>
<xml_diff>
--- a/proposal_yu_franseen_fadaee.docx
+++ b/proposal_yu_franseen_fadaee.docx
@@ -283,7 +283,13 @@
         </w:numPr>
       </w:pPr>
       <w:r>
-        <w:t>being able to compare sale dollar values accounting and not accounting for inflation</w:t>
+        <w:t>being able to compare sale</w:t>
+      </w:r>
+      <w:r>
+        <w:t>s in</w:t>
+      </w:r>
+      <w:r>
+        <w:t xml:space="preserve"> dollar value accounting and not accounting for inflation</w:t>
       </w:r>
     </w:p>
     <w:p>
@@ -403,7 +409,7 @@
         <w:t xml:space="preserve">  </w:t>
       </w:r>
       <w:r>
-        <w:t xml:space="preserve">The dataset includes year-end sales statistics from 1973 to 2014 for the recorded music industry in the United States.  The statistics comprise of both the number of units and dollar values sold </w:t>
+        <w:t xml:space="preserve">The dataset includes year-end sales statistics from 1973 to 2014 for the recorded music industry in the United States.  The statistics comprise of both the number of units and dollar value sold </w:t>
       </w:r>
       <w:r>
         <w:t xml:space="preserve">(in millions) </w:t>
@@ -424,7 +430,7 @@
         <w:t xml:space="preserve">The quantities we plan to derive from the </w:t>
       </w:r>
       <w:r>
-        <w:t xml:space="preserve">number of units and dollar values data </w:t>
+        <w:t xml:space="preserve">number of units and dollar value data </w:t>
       </w:r>
       <w:r>
         <w:t>include</w:t>
@@ -523,7 +529,31 @@
     <w:p/>
     <w:p>
       <w:r>
-        <w:t>We plan to implement data processing by using the D3 CSV API to parse the CSV files and create an array of JavaScript object containing the following fields:</w:t>
+        <w:t xml:space="preserve">We plan to implement data processing by using the D3 CSV API to parse the CSV files and create </w:t>
+      </w:r>
+      <w:r>
+        <w:t>three</w:t>
+      </w:r>
+      <w:r>
+        <w:t xml:space="preserve"> array</w:t>
+      </w:r>
+      <w:r>
+        <w:t>s</w:t>
+      </w:r>
+      <w:r>
+        <w:t xml:space="preserve"> </w:t>
+      </w:r>
+      <w:r>
+        <w:t>of JavaScript object</w:t>
+      </w:r>
+      <w:r>
+        <w:t xml:space="preserve"> </w:t>
+      </w:r>
+      <w:r>
+        <w:t xml:space="preserve">for each sales metric type (units, dollar value, dollar value adjusted for inflation) with each object containing </w:t>
+      </w:r>
+      <w:r>
+        <w:t>the following fields:</w:t>
       </w:r>
     </w:p>
     <w:p>
@@ -574,31 +604,69 @@
         </w:numPr>
       </w:pPr>
       <w:r>
+        <w:t xml:space="preserve">sales </w:t>
+      </w:r>
+      <w:r>
+        <w:t xml:space="preserve">- </w:t>
+      </w:r>
+      <w:r>
+        <w:t xml:space="preserve">array of sale objects </w:t>
+      </w:r>
+      <w:r>
+        <w:t>containing the following fields</w:t>
+      </w:r>
+      <w:r>
+        <w:t>:</w:t>
+      </w:r>
+    </w:p>
+    <w:p>
+      <w:pPr>
+        <w:pStyle w:val="ListParagraph"/>
+        <w:numPr>
+          <w:ilvl w:val="1"/>
+          <w:numId w:val="10"/>
+        </w:numPr>
+      </w:pPr>
+      <w:r>
         <w:t>year</w:t>
       </w:r>
-    </w:p>
-    <w:p>
-      <w:pPr>
-        <w:pStyle w:val="ListParagraph"/>
-        <w:numPr>
-          <w:ilvl w:val="0"/>
+      <w:r>
+        <w:t xml:space="preserve"> - </w:t>
+      </w:r>
+      <w:r>
+        <w:t xml:space="preserve">year </w:t>
+      </w:r>
+      <w:r>
+        <w:t xml:space="preserve">of </w:t>
+      </w:r>
+      <w:bookmarkStart w:id="0" w:name="_GoBack"/>
+      <w:bookmarkEnd w:id="0"/>
+      <w:r>
+        <w:t>the sale</w:t>
+      </w:r>
+      <w:r>
+        <w:t>s</w:t>
+      </w:r>
+      <w:r>
+        <w:t xml:space="preserve"> metric value</w:t>
+      </w:r>
+    </w:p>
+    <w:p>
+      <w:pPr>
+        <w:pStyle w:val="ListParagraph"/>
+        <w:numPr>
+          <w:ilvl w:val="1"/>
           <w:numId w:val="10"/>
         </w:numPr>
       </w:pPr>
       <w:r>
-        <w:t>metricType (units sold, dollar values sold, dollar values adjusted for inflation sold)</w:t>
-      </w:r>
-    </w:p>
-    <w:p>
-      <w:pPr>
-        <w:pStyle w:val="ListParagraph"/>
-        <w:numPr>
-          <w:ilvl w:val="0"/>
-          <w:numId w:val="10"/>
-        </w:numPr>
-      </w:pPr>
-      <w:r>
-        <w:t>metricValue</w:t>
+        <w:t>value</w:t>
+      </w:r>
+      <w:r>
+        <w:t xml:space="preserve"> - </w:t>
+      </w:r>
+      <w:r>
+        <w:t>value of the sales metric</w:t>
       </w:r>
     </w:p>
     <w:p/>
@@ -646,13 +714,25 @@
         <w:t xml:space="preserve">the </w:t>
       </w:r>
       <w:r>
-        <w:t xml:space="preserve">toggle control for the metric type (units sold, dollar values sold, dollar values adjusted for inflation sold) encoding of all the charts.  </w:t>
+        <w:t xml:space="preserve">toggle control for the </w:t>
+      </w:r>
+      <w:r>
+        <w:t xml:space="preserve">sales </w:t>
+      </w:r>
+      <w:r>
+        <w:t xml:space="preserve">metric type (units, dollar value, dollar value adjusted for inflation) encoding of all the charts.  </w:t>
       </w:r>
       <w:r>
         <w:t xml:space="preserve">To the right of </w:t>
       </w:r>
       <w:r>
-        <w:t>the Metric Type Control</w:t>
+        <w:t xml:space="preserve">the </w:t>
+      </w:r>
+      <w:r>
+        <w:t xml:space="preserve">Sales </w:t>
+      </w:r>
+      <w:r>
+        <w:t>Metric Type Control</w:t>
       </w:r>
       <w:r>
         <w:t xml:space="preserve"> is the Aggregate Formats </w:t>
@@ -679,7 +759,13 @@
         <w:t xml:space="preserve">of the visualization </w:t>
       </w:r>
       <w:r>
-        <w:t xml:space="preserve">is the Overview Chart.  This area chart shows the total sales </w:t>
+        <w:t xml:space="preserve">is the </w:t>
+      </w:r>
+      <w:r>
+        <w:t xml:space="preserve">Context </w:t>
+      </w:r>
+      <w:r>
+        <w:t xml:space="preserve">Overview Chart.  This area chart shows the total sales </w:t>
       </w:r>
       <w:r>
         <w:t>of</w:t>
@@ -724,7 +810,19 @@
         <w:t xml:space="preserve">  </w:t>
       </w:r>
       <w:r>
-        <w:t xml:space="preserve">The Primary and Secondary Focused Charts below the Overview Chart display the sales of </w:t>
+        <w:t>T</w:t>
+      </w:r>
+      <w:r>
+        <w:t>he Primary and Secondary Focus</w:t>
+      </w:r>
+      <w:r>
+        <w:t xml:space="preserve"> Charts below the </w:t>
+      </w:r>
+      <w:r>
+        <w:t xml:space="preserve">Context </w:t>
+      </w:r>
+      <w:r>
+        <w:t xml:space="preserve">Overview Chart display the sales of </w:t>
       </w:r>
       <w:r>
         <w:t xml:space="preserve">the </w:t>
@@ -736,7 +834,13 @@
         <w:t xml:space="preserve"> selected time intervals</w:t>
       </w:r>
       <w:r>
-        <w:t>.  The Chart View Controls above the Primary Focused Chart toggle between the different view</w:t>
+        <w:t>.  The Chart View C</w:t>
+      </w:r>
+      <w:r>
+        <w:t>ontrols above the Primary Focus</w:t>
+      </w:r>
+      <w:r>
+        <w:t xml:space="preserve"> Chart toggle between the different view</w:t>
       </w:r>
       <w:r>
         <w:t xml:space="preserve"> </w:t>
@@ -745,10 +849,13 @@
         <w:t xml:space="preserve">types </w:t>
       </w:r>
       <w:r>
-        <w:t>of the focused charts, which are line, stacked area, or derived data (i.e. the change in sales over each year by either percentage or actual value) charts.</w:t>
-      </w:r>
-      <w:r>
-        <w:t xml:space="preserve">  The slider controls to the left of the focused charts allow the user to rescale the vertical axis of the chart in a nonlinear fashion.</w:t>
+        <w:t>of the focus</w:t>
+      </w:r>
+      <w:r>
+        <w:t xml:space="preserve"> charts, which are line, stacked area, or derived data (i.e. the change in sales over each year by either percentage or actual value) charts.</w:t>
+      </w:r>
+      <w:r>
+        <w:t xml:space="preserve">  The slider controls to the left of the focus charts allow the user to rescale the vertical axis of the chart in a nonlinear fashion.</w:t>
       </w:r>
     </w:p>
     <w:p/>
@@ -860,7 +967,7 @@
         <w:t xml:space="preserve"> </w:t>
       </w:r>
       <w:r>
-        <w:t xml:space="preserve">and fade the other music formats in both ranking charts as well as the focused charts.  The user can do the same thing by hovering over the lines in the focused charts.  The user can also click on a </w:t>
+        <w:t xml:space="preserve">and fade the other music formats in both ranking charts as well as the focus charts.  The user can do the same thing by hovering over the lines in the focus charts.  The user can also click on a </w:t>
       </w:r>
       <w:r>
         <w:t xml:space="preserve">music </w:t>
@@ -869,7 +976,7 @@
         <w:t xml:space="preserve">format label in the ranking charts to toggle filtering of a </w:t>
       </w:r>
       <w:r>
-        <w:t>format of interest in the focused charts.</w:t>
+        <w:t>format of interest in the focus charts.</w:t>
       </w:r>
     </w:p>
     <w:p/>
@@ -896,13 +1003,19 @@
         </w:numPr>
       </w:pPr>
       <w:r>
-        <w:t xml:space="preserve">toggling the displayed sale metric </w:t>
+        <w:t>toggling the displayed sale</w:t>
+      </w:r>
+      <w:r>
+        <w:t>s</w:t>
+      </w:r>
+      <w:r>
+        <w:t xml:space="preserve"> metric </w:t>
       </w:r>
       <w:r>
         <w:t xml:space="preserve">data </w:t>
       </w:r>
       <w:r>
-        <w:t>(units, dollar values, dollar values adjusted for inflation) through selection</w:t>
+        <w:t>(units, dollar value, dollar value adjusted for inflation) through selection</w:t>
       </w:r>
     </w:p>
     <w:p>
@@ -1037,7 +1150,7 @@
         </w:numPr>
       </w:pPr>
       <w:r>
-        <w:t>rescaling the vertical axis of the focused chart</w:t>
+        <w:t>rescaling the vertical axis of the focus chart</w:t>
       </w:r>
       <w:r>
         <w:t xml:space="preserve"> </w:t>
@@ -1141,7 +1254,7 @@
         <w:t xml:space="preserve">initial </w:t>
       </w:r>
       <w:r>
-        <w:t>focused</w:t>
+        <w:t>focus</w:t>
       </w:r>
       <w:r>
         <w:t xml:space="preserve"> chart displaying </w:t>
@@ -1255,10 +1368,10 @@
         <w:t xml:space="preserve">the </w:t>
       </w:r>
       <w:r>
-        <w:t xml:space="preserve">focused </w:t>
-      </w:r>
-      <w:r>
-        <w:t xml:space="preserve">chart displaying either units sold, dollar values sold, or dollar values adjusted for inflation sold through </w:t>
+        <w:t xml:space="preserve">focus </w:t>
+      </w:r>
+      <w:r>
+        <w:t xml:space="preserve">chart displaying either units sold, dollar value sold, or dollar value adjusted for inflation sold through </w:t>
       </w:r>
       <w:r>
         <w:t>t</w:t>
@@ -1279,7 +1392,7 @@
         </w:numPr>
       </w:pPr>
       <w:r>
-        <w:t>the ranking bar chart displaying either units sold, dollar values sold, or dollar values adjusted for inflation sold through toggle control [</w:t>
+        <w:t>the ranking bar chart displaying either units sold, dollar value sold, or dollar value adjusted for inflation sold through toggle control [</w:t>
       </w:r>
       <w:proofErr w:type="spellStart"/>
       <w:r>
@@ -1299,7 +1412,10 @@
         </w:numPr>
       </w:pPr>
       <w:r>
-        <w:t xml:space="preserve">an overview chart with the focused chart </w:t>
+        <w:t xml:space="preserve">a context </w:t>
+      </w:r>
+      <w:r>
+        <w:t xml:space="preserve">overview chart with the focus chart </w:t>
       </w:r>
       <w:r>
         <w:t>displaying</w:t>
@@ -1343,7 +1459,7 @@
         <w:t xml:space="preserve">chart controls bound and </w:t>
       </w:r>
       <w:r>
-        <w:t xml:space="preserve">focused </w:t>
+        <w:t xml:space="preserve">focus </w:t>
       </w:r>
       <w:r>
         <w:t>&amp;</w:t>
@@ -1403,7 +1519,7 @@
         </w:numPr>
       </w:pPr>
       <w:r>
-        <w:t>the focused chart highlighting a music format of interest</w:t>
+        <w:t>the focus chart highlighting a music format of interest</w:t>
       </w:r>
       <w:r>
         <w:t xml:space="preserve"> </w:t>
@@ -1411,9 +1527,7 @@
       <w:r>
         <w:t>and fading the other music formats through hovering [Jason]</w:t>
       </w:r>
-      <w:bookmarkStart w:id="0" w:name="_GoBack"/>
-    </w:p>
-    <w:bookmarkEnd w:id="0"/>
+    </w:p>
     <w:p>
       <w:pPr>
         <w:pStyle w:val="ListParagraph"/>
@@ -1441,7 +1555,7 @@
         </w:numPr>
       </w:pPr>
       <w:r>
-        <w:t>the focused chart displaying a subset of music formats through filter controls [Jason]</w:t>
+        <w:t>the focus chart displaying a subset of music formats through filter controls [Jason]</w:t>
       </w:r>
     </w:p>
     <w:p>
@@ -1465,7 +1579,13 @@
         </w:numPr>
       </w:pPr>
       <w:r>
-        <w:t>the overview chart allowing for a second brush selection [Jason]</w:t>
+        <w:t xml:space="preserve">the </w:t>
+      </w:r>
+      <w:r>
+        <w:t xml:space="preserve">context </w:t>
+      </w:r>
+      <w:r>
+        <w:t>overview chart allowing for a second brush selection [Jason]</w:t>
       </w:r>
     </w:p>
     <w:p>
@@ -1477,7 +1597,7 @@
         </w:numPr>
       </w:pPr>
       <w:r>
-        <w:t>another focused chart displaying the sales for the second brush selection interval [Jason]</w:t>
+        <w:t>another focus chart displaying the sales for the second brush selection interval [Jason]</w:t>
       </w:r>
     </w:p>
     <w:p>
@@ -1549,7 +1669,7 @@
         </w:numPr>
       </w:pPr>
       <w:r>
-        <w:t>the focused chart displaying the aggregate values of each format type (physical, digital, streaming) through aggregation controls [Jason]</w:t>
+        <w:t>the focus chart displaying the aggregate values of each format type (physical, digital, streaming) through aggregation controls [Jason]</w:t>
       </w:r>
     </w:p>
     <w:p>
@@ -1576,7 +1696,7 @@
         <w:t xml:space="preserve">the </w:t>
       </w:r>
       <w:r>
-        <w:t xml:space="preserve">focused </w:t>
+        <w:t xml:space="preserve">focus </w:t>
       </w:r>
       <w:r>
         <w:t xml:space="preserve">chart </w:t>
@@ -1609,7 +1729,7 @@
         <w:t xml:space="preserve">the </w:t>
       </w:r>
       <w:r>
-        <w:t xml:space="preserve">focused </w:t>
+        <w:t xml:space="preserve">focus </w:t>
       </w:r>
       <w:r>
         <w:t>chart displaying raw sales data or derived data through toggle control [</w:t>
@@ -1630,7 +1750,7 @@
         </w:numPr>
       </w:pPr>
       <w:r>
-        <w:t>the vertical axis of the focused chart</w:t>
+        <w:t>the vertical axis of the focus chart</w:t>
       </w:r>
       <w:r>
         <w:t xml:space="preserve"> </w:t>
@@ -2498,7 +2618,7 @@
         <w:rFonts w:ascii="Symbol" w:hAnsi="Symbol" w:hint="default"/>
       </w:rPr>
     </w:lvl>
-    <w:lvl w:ilvl="1" w:tplc="04090003" w:tentative="1">
+    <w:lvl w:ilvl="1" w:tplc="04090003">
       <w:start w:val="1"/>
       <w:numFmt w:val="bullet"/>
       <w:lvlText w:val="o"/>

</xml_diff>

<commit_message>
Renamed data fields 'formatName' to 'format' and 'formatType' to 'media'
</commit_message>
<xml_diff>
--- a/proposal_yu_franseen_fadaee.docx
+++ b/proposal_yu_franseen_fadaee.docx
@@ -304,7 +304,13 @@
         <w:t>being able to compare sales b</w:t>
       </w:r>
       <w:r>
-        <w:t>etween music format types (</w:t>
+        <w:t xml:space="preserve">etween music </w:t>
+      </w:r>
+      <w:r>
+        <w:t>media</w:t>
+      </w:r>
+      <w:r>
+        <w:t xml:space="preserve"> types (</w:t>
       </w:r>
       <w:r>
         <w:t>physical, digital, streaming)</w:t>
@@ -487,7 +493,13 @@
         <w:t>, and streaming</w:t>
       </w:r>
       <w:r>
-        <w:t xml:space="preserve"> format types</w:t>
+        <w:t xml:space="preserve"> </w:t>
+      </w:r>
+      <w:r>
+        <w:t>media</w:t>
+      </w:r>
+      <w:r>
+        <w:t xml:space="preserve"> types</w:t>
       </w:r>
     </w:p>
     <w:p>
@@ -501,8 +513,6 @@
       <w:r>
         <w:t>the changes in amounts over each year</w:t>
       </w:r>
-      <w:bookmarkStart w:id="0" w:name="_GoBack"/>
-      <w:bookmarkEnd w:id="0"/>
     </w:p>
     <w:p>
       <w:pPr>
@@ -578,12 +588,11 @@
           <w:numId w:val="10"/>
         </w:numPr>
       </w:pPr>
+      <w:proofErr w:type="gramStart"/>
       <w:r>
         <w:t>format</w:t>
       </w:r>
-      <w:r>
-        <w:t>Name</w:t>
-      </w:r>
+      <w:proofErr w:type="gramEnd"/>
       <w:r>
         <w:t xml:space="preserve"> (CD, cassette, vinyl, download</w:t>
       </w:r>
@@ -606,7 +615,10 @@
         </w:numPr>
       </w:pPr>
       <w:r>
-        <w:t>formatType (physical, digital, streaming)</w:t>
+        <w:t>media</w:t>
+      </w:r>
+      <w:r>
+        <w:t xml:space="preserve"> (physical, digital, streaming)</w:t>
       </w:r>
     </w:p>
     <w:p>
@@ -729,13 +741,28 @@
         <w:t>Metric Type Control</w:t>
       </w:r>
       <w:r>
-        <w:t xml:space="preserve"> is the Aggregate Formats </w:t>
+        <w:t xml:space="preserve"> is the Aggregate </w:t>
+      </w:r>
+      <w:r>
+        <w:t>Media</w:t>
+      </w:r>
+      <w:r>
+        <w:t xml:space="preserve"> </w:t>
+      </w:r>
+      <w:r>
+        <w:t xml:space="preserve">Types </w:t>
       </w:r>
       <w:r>
         <w:t>C</w:t>
       </w:r>
       <w:r>
-        <w:t>ontrol that toggles aggregation of the sales data by format type (physical, digital, streaming)</w:t>
+        <w:t xml:space="preserve">ontrol that toggles aggregation of the sales data by </w:t>
+      </w:r>
+      <w:r>
+        <w:t>media</w:t>
+      </w:r>
+      <w:r>
+        <w:t xml:space="preserve"> type (physical, digital, streaming)</w:t>
       </w:r>
       <w:r>
         <w:t>.</w:t>
@@ -883,7 +910,7 @@
           <wp:inline distT="0" distB="0" distL="0" distR="0">
             <wp:extent cx="7626096" cy="5861304"/>
             <wp:effectExtent l="19050" t="19050" r="13335" b="25400"/>
-            <wp:docPr id="1" name="Picture 1" descr="V:\yuj2\yuj2\Courses\Visualization\Project\sketches.jpg"/>
+            <wp:docPr id="2" name="Picture 2" descr="V:\yuj2\yuj2\Courses\Visualization\Project\sketches.jpg"/>
             <wp:cNvGraphicFramePr>
               <a:graphicFrameLocks xmlns:a="http://schemas.openxmlformats.org/drawingml/2006/main" noChangeAspect="1"/>
             </wp:cNvGraphicFramePr>
@@ -932,8 +959,73 @@
       </w:r>
     </w:p>
     <w:p>
-      <w:r>
+      <w:pPr>
+        <w:jc w:val="center"/>
+      </w:pPr>
+      <w:r>
+        <w:rPr>
+          <w:noProof/>
+          <w:lang w:eastAsia="en-US" w:bidi="ar-SA"/>
+        </w:rPr>
         <w:lastRenderedPageBreak/>
+        <w:drawing>
+          <wp:inline distT="0" distB="0" distL="0" distR="0">
+            <wp:extent cx="5852160" cy="3922776"/>
+            <wp:effectExtent l="19050" t="19050" r="15240" b="20955"/>
+            <wp:docPr id="1" name="Picture 1" descr="V:\yuj2\yuj2\Courses\Visualization\Project\sketches-parallel_coordinates.jpg"/>
+            <wp:cNvGraphicFramePr>
+              <a:graphicFrameLocks xmlns:a="http://schemas.openxmlformats.org/drawingml/2006/main" noChangeAspect="1"/>
+            </wp:cNvGraphicFramePr>
+            <a:graphic xmlns:a="http://schemas.openxmlformats.org/drawingml/2006/main">
+              <a:graphicData uri="http://schemas.openxmlformats.org/drawingml/2006/picture">
+                <pic:pic xmlns:pic="http://schemas.openxmlformats.org/drawingml/2006/picture">
+                  <pic:nvPicPr>
+                    <pic:cNvPr id="0" name="Picture 1" descr="V:\yuj2\yuj2\Courses\Visualization\Project\sketches-parallel_coordinates.jpg"/>
+                    <pic:cNvPicPr>
+                      <a:picLocks noChangeAspect="1" noChangeArrowheads="1"/>
+                    </pic:cNvPicPr>
+                  </pic:nvPicPr>
+                  <pic:blipFill rotWithShape="1">
+                    <a:blip r:embed="rId8" cstate="print">
+                      <a:extLst>
+                        <a:ext uri="{28A0092B-C50C-407E-A947-70E740481C1C}">
+                          <a14:useLocalDpi xmlns:a14="http://schemas.microsoft.com/office/drawing/2010/main" val="0"/>
+                        </a:ext>
+                      </a:extLst>
+                    </a:blip>
+                    <a:srcRect b="48428"/>
+                    <a:stretch/>
+                  </pic:blipFill>
+                  <pic:spPr bwMode="auto">
+                    <a:xfrm>
+                      <a:off x="0" y="0"/>
+                      <a:ext cx="5852160" cy="3922776"/>
+                    </a:xfrm>
+                    <a:prstGeom prst="rect">
+                      <a:avLst/>
+                    </a:prstGeom>
+                    <a:noFill/>
+                    <a:ln>
+                      <a:solidFill>
+                        <a:schemeClr val="accent1"/>
+                      </a:solidFill>
+                    </a:ln>
+                    <a:extLst>
+                      <a:ext uri="{53640926-AAD7-44D8-BBD7-CCE9431645EC}">
+                        <a14:shadowObscured xmlns:a14="http://schemas.microsoft.com/office/drawing/2010/main"/>
+                      </a:ext>
+                    </a:extLst>
+                  </pic:spPr>
+                </pic:pic>
+              </a:graphicData>
+            </a:graphic>
+          </wp:inline>
+        </w:drawing>
+      </w:r>
+    </w:p>
+    <w:p/>
+    <w:p>
+      <w:r>
         <w:t>On the right side of the visualization are the Primary and Secondary Ranking Charts.  These</w:t>
       </w:r>
       <w:r>
@@ -951,6 +1043,9 @@
       <w:r>
         <w:t>time interval selections.</w:t>
       </w:r>
+      <w:r>
+        <w:t xml:space="preserve">  Lastly, on the bottom of the visualization is the Parallel Coordinates Chart that shows the relationship across multiple attributes in the data along the parallel axes.</w:t>
+      </w:r>
     </w:p>
     <w:p/>
     <w:p>
@@ -971,6 +1066,9 @@
       </w:r>
       <w:r>
         <w:t>format of interest in the focus charts.</w:t>
+      </w:r>
+      <w:r>
+        <w:t xml:space="preserve">  Finally, each format has a distinct color so the user can distinguish between different formats easier.</w:t>
       </w:r>
     </w:p>
     <w:p/>
@@ -1066,6 +1164,7 @@
         </w:numPr>
       </w:pPr>
       <w:r>
+        <w:lastRenderedPageBreak/>
         <w:t>highlighting and fading of music formats through mouse hovering</w:t>
       </w:r>
     </w:p>
@@ -1091,6 +1190,18 @@
       </w:pPr>
       <w:r>
         <w:t>comparing sales between different time intervals through multiple brush selections</w:t>
+      </w:r>
+    </w:p>
+    <w:p>
+      <w:pPr>
+        <w:pStyle w:val="ListParagraph"/>
+        <w:numPr>
+          <w:ilvl w:val="0"/>
+          <w:numId w:val="8"/>
+        </w:numPr>
+      </w:pPr>
+      <w:r>
+        <w:t>showing the relationship across multiple attributes through parallel coordinates</w:t>
       </w:r>
     </w:p>
     <w:p/>
@@ -1117,7 +1228,13 @@
         </w:numPr>
       </w:pPr>
       <w:r>
-        <w:t>aggregating sales by format type (physical, digital, streaming)</w:t>
+        <w:t xml:space="preserve">aggregating sales by </w:t>
+      </w:r>
+      <w:r>
+        <w:t>media</w:t>
+      </w:r>
+      <w:r>
+        <w:t xml:space="preserve"> type (physical, digital, streaming)</w:t>
       </w:r>
     </w:p>
     <w:p>
@@ -1160,6 +1277,24 @@
       </w:r>
       <w:r>
         <w:t>in a nonlinear fashion</w:t>
+      </w:r>
+    </w:p>
+    <w:p>
+      <w:pPr>
+        <w:pStyle w:val="ListParagraph"/>
+        <w:numPr>
+          <w:ilvl w:val="0"/>
+          <w:numId w:val="8"/>
+        </w:numPr>
+      </w:pPr>
+      <w:r>
+        <w:t xml:space="preserve">showing the differences in sales between </w:t>
+      </w:r>
+      <w:r>
+        <w:t>specified time interval</w:t>
+      </w:r>
+      <w:r>
+        <w:t>s in a comparison chart</w:t>
       </w:r>
     </w:p>
     <w:p/>
@@ -1212,6 +1347,9 @@
         </w:numPr>
       </w:pPr>
       <w:r>
+        <w:t xml:space="preserve">an initial </w:t>
+      </w:r>
+      <w:r>
         <w:t>dataset parsed and processed into JavaScript objects [Jason]</w:t>
       </w:r>
     </w:p>
@@ -1224,6 +1362,24 @@
         </w:numPr>
       </w:pPr>
       <w:r>
+        <w:t xml:space="preserve">a JavaScript object for the music format coloring scheme </w:t>
+      </w:r>
+      <w:r>
+        <w:t>metadata</w:t>
+      </w:r>
+      <w:r>
+        <w:t xml:space="preserve"> [Jason]</w:t>
+      </w:r>
+    </w:p>
+    <w:p>
+      <w:pPr>
+        <w:pStyle w:val="ListParagraph"/>
+        <w:numPr>
+          <w:ilvl w:val="0"/>
+          <w:numId w:val="11"/>
+        </w:numPr>
+      </w:pPr>
+      <w:r>
         <w:t xml:space="preserve">an </w:t>
       </w:r>
       <w:r>
@@ -1290,7 +1446,6 @@
         </w:numPr>
       </w:pPr>
       <w:r>
-        <w:lastRenderedPageBreak/>
         <w:t xml:space="preserve">an </w:t>
       </w:r>
       <w:r>
@@ -1368,6 +1523,21 @@
         </w:numPr>
       </w:pPr>
       <w:r>
+        <w:t xml:space="preserve">derived </w:t>
+      </w:r>
+      <w:r>
+        <w:t>dataset parsed and processed into JavaScript objects [Jason]</w:t>
+      </w:r>
+    </w:p>
+    <w:p>
+      <w:pPr>
+        <w:pStyle w:val="ListParagraph"/>
+        <w:numPr>
+          <w:ilvl w:val="0"/>
+          <w:numId w:val="11"/>
+        </w:numPr>
+      </w:pPr>
+      <w:r>
         <w:t xml:space="preserve">the </w:t>
       </w:r>
       <w:r>
@@ -1456,6 +1626,18 @@
         </w:numPr>
       </w:pPr>
       <w:r>
+        <w:t>an initial version of the parallel coordinates chart</w:t>
+      </w:r>
+    </w:p>
+    <w:p>
+      <w:pPr>
+        <w:pStyle w:val="ListParagraph"/>
+        <w:numPr>
+          <w:ilvl w:val="0"/>
+          <w:numId w:val="11"/>
+        </w:numPr>
+      </w:pPr>
+      <w:r>
         <w:t xml:space="preserve">HTML layout file with </w:t>
       </w:r>
       <w:r>
@@ -1624,6 +1806,177 @@
         </w:numPr>
       </w:pPr>
       <w:r>
+        <w:t xml:space="preserve">the </w:t>
+      </w:r>
+      <w:r>
+        <w:t>parallel coordinates chart</w:t>
+      </w:r>
+      <w:r>
+        <w:t xml:space="preserve"> </w:t>
+      </w:r>
+      <w:r>
+        <w:t>allowing for brushing and filtering</w:t>
+      </w:r>
+      <w:r>
+        <w:t xml:space="preserve"> []</w:t>
+      </w:r>
+    </w:p>
+    <w:p>
+      <w:pPr>
+        <w:pStyle w:val="ListParagraph"/>
+        <w:numPr>
+          <w:ilvl w:val="0"/>
+          <w:numId w:val="11"/>
+        </w:numPr>
+      </w:pPr>
+      <w:r>
+        <w:t>an initial version of Project Website []</w:t>
+      </w:r>
+    </w:p>
+    <w:p/>
+    <w:p>
+      <w:pPr>
+        <w:pStyle w:val="Heading3"/>
+      </w:pPr>
+      <w:r>
+        <w:t xml:space="preserve">Objectives </w:t>
+      </w:r>
+      <w:r>
+        <w:t xml:space="preserve">for </w:t>
+      </w:r>
+      <w:r>
+        <w:t>5/</w:t>
+      </w:r>
+      <w:r>
+        <w:t>5</w:t>
+      </w:r>
+      <w:r>
+        <w:t>/2015</w:t>
+      </w:r>
+      <w:r>
+        <w:t xml:space="preserve"> (FINAL PROJECT DUE)</w:t>
+      </w:r>
+    </w:p>
+    <w:p>
+      <w:pPr>
+        <w:pStyle w:val="ListParagraph"/>
+        <w:numPr>
+          <w:ilvl w:val="0"/>
+          <w:numId w:val="11"/>
+        </w:numPr>
+      </w:pPr>
+      <w:r>
+        <w:t xml:space="preserve">the focus chart displaying the aggregate values of each </w:t>
+      </w:r>
+      <w:r>
+        <w:t>media</w:t>
+      </w:r>
+      <w:r>
+        <w:t xml:space="preserve"> type (physical, digital, streaming) through aggregation controls [Jason]</w:t>
+      </w:r>
+    </w:p>
+    <w:p>
+      <w:pPr>
+        <w:pStyle w:val="ListParagraph"/>
+        <w:numPr>
+          <w:ilvl w:val="0"/>
+          <w:numId w:val="11"/>
+        </w:numPr>
+      </w:pPr>
+      <w:r>
+        <w:t xml:space="preserve">the bar chart displaying the aggregate values of each </w:t>
+      </w:r>
+      <w:r>
+        <w:t xml:space="preserve">media </w:t>
+      </w:r>
+      <w:r>
+        <w:t>type (physical, digital, streaming) through aggregation controls []</w:t>
+      </w:r>
+    </w:p>
+    <w:p>
+      <w:pPr>
+        <w:pStyle w:val="ListParagraph"/>
+        <w:numPr>
+          <w:ilvl w:val="0"/>
+          <w:numId w:val="11"/>
+        </w:numPr>
+      </w:pPr>
+      <w:r>
+        <w:t xml:space="preserve">the </w:t>
+      </w:r>
+      <w:r>
+        <w:t xml:space="preserve">focus </w:t>
+      </w:r>
+      <w:r>
+        <w:t xml:space="preserve">chart </w:t>
+      </w:r>
+      <w:r>
+        <w:t>display</w:t>
+      </w:r>
+      <w:r>
+        <w:t>ing</w:t>
+      </w:r>
+      <w:r>
+        <w:t xml:space="preserve"> </w:t>
+      </w:r>
+      <w:r>
+        <w:t xml:space="preserve">a </w:t>
+      </w:r>
+      <w:r>
+        <w:t>line or stacked area chart through toggle control [Jason]</w:t>
+      </w:r>
+    </w:p>
+    <w:p>
+      <w:pPr>
+        <w:pStyle w:val="ListParagraph"/>
+        <w:numPr>
+          <w:ilvl w:val="0"/>
+          <w:numId w:val="11"/>
+        </w:numPr>
+      </w:pPr>
+      <w:r>
+        <w:t xml:space="preserve">the </w:t>
+      </w:r>
+      <w:r>
+        <w:t xml:space="preserve">focus </w:t>
+      </w:r>
+      <w:r>
+        <w:t>chart displaying raw sales data or derived data through toggle control [</w:t>
+      </w:r>
+      <w:r>
+        <w:t>Jason</w:t>
+      </w:r>
+      <w:r>
+        <w:t>]</w:t>
+      </w:r>
+    </w:p>
+    <w:p>
+      <w:pPr>
+        <w:pStyle w:val="ListParagraph"/>
+        <w:numPr>
+          <w:ilvl w:val="0"/>
+          <w:numId w:val="11"/>
+        </w:numPr>
+      </w:pPr>
+      <w:r>
+        <w:t>the vertical axis of the focus chart</w:t>
+      </w:r>
+      <w:r>
+        <w:t xml:space="preserve"> </w:t>
+      </w:r>
+      <w:r>
+        <w:t>rescaling in a nonlinear fashion [Jason]</w:t>
+      </w:r>
+    </w:p>
+    <w:p>
+      <w:pPr>
+        <w:pStyle w:val="ListParagraph"/>
+        <w:numPr>
+          <w:ilvl w:val="0"/>
+          <w:numId w:val="11"/>
+        </w:numPr>
+      </w:pPr>
+      <w:r>
         <w:t>the comparison bar chart displaying the differences in sales between the two brush selection intervals []</w:t>
       </w:r>
     </w:p>
@@ -1636,31 +1989,10 @@
         </w:numPr>
       </w:pPr>
       <w:r>
-        <w:t>an initial version of Project Website []</w:t>
-      </w:r>
-    </w:p>
-    <w:p/>
-    <w:p>
-      <w:pPr>
-        <w:pStyle w:val="Heading3"/>
-      </w:pPr>
-      <w:r>
-        <w:t xml:space="preserve">Objectives </w:t>
-      </w:r>
-      <w:r>
-        <w:t xml:space="preserve">for </w:t>
-      </w:r>
-      <w:r>
-        <w:t>5/</w:t>
-      </w:r>
-      <w:r>
-        <w:t>5</w:t>
-      </w:r>
-      <w:r>
-        <w:t>/2015</w:t>
-      </w:r>
-      <w:r>
-        <w:t xml:space="preserve"> (FINAL PROJECT DUE)</w:t>
+        <w:t xml:space="preserve">the </w:t>
+      </w:r>
+      <w:r>
+        <w:t>final version of the Process Book []</w:t>
       </w:r>
     </w:p>
     <w:p>
@@ -1672,7 +2004,7 @@
         </w:numPr>
       </w:pPr>
       <w:r>
-        <w:t>the focus chart displaying the aggregate values of each format type (physical, digital, streaming) through aggregation controls [Jason]</w:t>
+        <w:t>the final version of the Project Website and Screencast []</w:t>
       </w:r>
     </w:p>
     <w:p>
@@ -1684,124 +2016,13 @@
         </w:numPr>
       </w:pPr>
       <w:r>
-        <w:t>the bar chart displaying the aggregate values of each format type (physical, digital, streaming) through aggregation controls []</w:t>
-      </w:r>
-    </w:p>
-    <w:p>
-      <w:pPr>
-        <w:pStyle w:val="ListParagraph"/>
-        <w:numPr>
-          <w:ilvl w:val="0"/>
-          <w:numId w:val="11"/>
-        </w:numPr>
-      </w:pPr>
-      <w:r>
-        <w:t xml:space="preserve">the </w:t>
-      </w:r>
-      <w:r>
-        <w:t xml:space="preserve">focus </w:t>
-      </w:r>
-      <w:r>
-        <w:t xml:space="preserve">chart </w:t>
-      </w:r>
-      <w:r>
-        <w:t>display</w:t>
-      </w:r>
-      <w:r>
-        <w:t>ing</w:t>
-      </w:r>
-      <w:r>
-        <w:t xml:space="preserve"> </w:t>
-      </w:r>
-      <w:r>
-        <w:t xml:space="preserve">a </w:t>
-      </w:r>
-      <w:r>
-        <w:t>line or stacked area chart through toggle control [Jason]</w:t>
-      </w:r>
-    </w:p>
-    <w:p>
-      <w:pPr>
-        <w:pStyle w:val="ListParagraph"/>
-        <w:numPr>
-          <w:ilvl w:val="0"/>
-          <w:numId w:val="11"/>
-        </w:numPr>
-      </w:pPr>
-      <w:r>
-        <w:t xml:space="preserve">the </w:t>
-      </w:r>
-      <w:r>
-        <w:t xml:space="preserve">focus </w:t>
-      </w:r>
-      <w:r>
-        <w:t>chart displaying raw sales data or derived data through toggle control [</w:t>
-      </w:r>
-      <w:r>
-        <w:t>Jason</w:t>
-      </w:r>
-      <w:r>
-        <w:t>]</w:t>
-      </w:r>
-    </w:p>
-    <w:p>
-      <w:pPr>
-        <w:pStyle w:val="ListParagraph"/>
-        <w:numPr>
-          <w:ilvl w:val="0"/>
-          <w:numId w:val="11"/>
-        </w:numPr>
-      </w:pPr>
-      <w:r>
-        <w:t>the vertical axis of the focus chart</w:t>
-      </w:r>
-      <w:r>
-        <w:t xml:space="preserve"> </w:t>
-      </w:r>
-      <w:r>
-        <w:t>rescaling in a nonlinear fashion [Jason]</w:t>
-      </w:r>
-    </w:p>
-    <w:p>
-      <w:pPr>
-        <w:pStyle w:val="ListParagraph"/>
-        <w:numPr>
-          <w:ilvl w:val="0"/>
-          <w:numId w:val="11"/>
-        </w:numPr>
-      </w:pPr>
-      <w:r>
-        <w:t xml:space="preserve">the </w:t>
-      </w:r>
-      <w:r>
-        <w:t>final version of the Process Book []</w:t>
-      </w:r>
-    </w:p>
-    <w:p>
-      <w:pPr>
-        <w:pStyle w:val="ListParagraph"/>
-        <w:numPr>
-          <w:ilvl w:val="0"/>
-          <w:numId w:val="11"/>
-        </w:numPr>
-      </w:pPr>
-      <w:r>
-        <w:t>the final version of the Project Website and Screencast []</w:t>
-      </w:r>
-    </w:p>
-    <w:p>
-      <w:pPr>
-        <w:pStyle w:val="ListParagraph"/>
-        <w:numPr>
-          <w:ilvl w:val="0"/>
-          <w:numId w:val="11"/>
-        </w:numPr>
-      </w:pPr>
-      <w:r>
         <w:t>README file []</w:t>
       </w:r>
     </w:p>
-    <w:p/>
+    <w:p>
+      <w:bookmarkStart w:id="0" w:name="_GoBack"/>
+      <w:bookmarkEnd w:id="0"/>
+    </w:p>
     <w:sectPr>
       <w:pgSz w:w="12240" w:h="15840"/>
       <w:pgMar w:top="1440" w:right="1440" w:bottom="1440" w:left="1440" w:header="720" w:footer="720" w:gutter="0"/>

</xml_diff>

<commit_message>
Reverted proposal files; moved proposal updates into process book files
</commit_message>
<xml_diff>
--- a/proposal_yu_franseen_fadaee.docx
+++ b/proposal_yu_franseen_fadaee.docx
@@ -283,13 +283,7 @@
         </w:numPr>
       </w:pPr>
       <w:r>
-        <w:t>being able to compare sale</w:t>
-      </w:r>
-      <w:r>
-        <w:t>s in</w:t>
-      </w:r>
-      <w:r>
-        <w:t xml:space="preserve"> dollar value accounting and not accounting for inflation</w:t>
+        <w:t>being able to compare sale dollar values accounting and not accounting for inflation</w:t>
       </w:r>
     </w:p>
     <w:p>
@@ -304,13 +298,7 @@
         <w:t>being able to compare sales b</w:t>
       </w:r>
       <w:r>
-        <w:t xml:space="preserve">etween music </w:t>
-      </w:r>
-      <w:r>
-        <w:t>media</w:t>
-      </w:r>
-      <w:r>
-        <w:t xml:space="preserve"> types (</w:t>
+        <w:t>etween music format types (</w:t>
       </w:r>
       <w:r>
         <w:t>physical, digital, streaming)</w:t>
@@ -415,7 +403,7 @@
         <w:t xml:space="preserve">  </w:t>
       </w:r>
       <w:r>
-        <w:t xml:space="preserve">The dataset includes year-end sales statistics from 1973 to 2014 for the recorded music industry in the United States.  The statistics comprise of both the number of units and dollar value sold </w:t>
+        <w:t xml:space="preserve">The dataset includes year-end sales statistics from 1973 to 2014 for the recorded music industry in the United States.  The statistics comprise of both the number of units and dollar values sold </w:t>
       </w:r>
       <w:r>
         <w:t xml:space="preserve">(in millions) </w:t>
@@ -436,7 +424,7 @@
         <w:t xml:space="preserve">The quantities we plan to derive from the </w:t>
       </w:r>
       <w:r>
-        <w:t xml:space="preserve">number of units and dollar value data </w:t>
+        <w:t xml:space="preserve">number of units and dollar values data </w:t>
       </w:r>
       <w:r>
         <w:t>include</w:t>
@@ -493,13 +481,7 @@
         <w:t>, and streaming</w:t>
       </w:r>
       <w:r>
-        <w:t xml:space="preserve"> </w:t>
-      </w:r>
-      <w:r>
-        <w:t>media</w:t>
-      </w:r>
-      <w:r>
-        <w:t xml:space="preserve"> types</w:t>
+        <w:t xml:space="preserve"> format types</w:t>
       </w:r>
     </w:p>
     <w:p>
@@ -541,43 +523,7 @@
     <w:p/>
     <w:p>
       <w:r>
-        <w:t xml:space="preserve">We plan to implement data processing by using the D3 CSV API to parse the CSV files and create </w:t>
-      </w:r>
-      <w:r>
-        <w:t>three</w:t>
-      </w:r>
-      <w:r>
-        <w:t xml:space="preserve"> array</w:t>
-      </w:r>
-      <w:r>
-        <w:t>s</w:t>
-      </w:r>
-      <w:r>
-        <w:t xml:space="preserve"> </w:t>
-      </w:r>
-      <w:r>
-        <w:t>of JavaScript object</w:t>
-      </w:r>
-      <w:r>
-        <w:t xml:space="preserve"> </w:t>
-      </w:r>
-      <w:r>
-        <w:t>for each sales metric type (units, dollar</w:t>
-      </w:r>
-      <w:r>
-        <w:t>s</w:t>
-      </w:r>
-      <w:r>
-        <w:t>, dollar</w:t>
-      </w:r>
-      <w:r>
-        <w:t>s</w:t>
-      </w:r>
-      <w:r>
-        <w:t xml:space="preserve"> adjusted for inflation) with each object containing </w:t>
-      </w:r>
-      <w:r>
-        <w:t>the following fields:</w:t>
+        <w:t>We plan to implement data processing by using the D3 CSV API to parse the CSV files and create an array of JavaScript object containing the following fields:</w:t>
       </w:r>
     </w:p>
     <w:p>
@@ -588,11 +534,12 @@
           <w:numId w:val="10"/>
         </w:numPr>
       </w:pPr>
-      <w:proofErr w:type="gramStart"/>
       <w:r>
         <w:t>format</w:t>
       </w:r>
-      <w:proofErr w:type="gramEnd"/>
+      <w:r>
+        <w:t>Name</w:t>
+      </w:r>
       <w:r>
         <w:t xml:space="preserve"> (CD, cassette, vinyl, download</w:t>
       </w:r>
@@ -615,10 +562,7 @@
         </w:numPr>
       </w:pPr>
       <w:r>
-        <w:t>media</w:t>
-      </w:r>
-      <w:r>
-        <w:t xml:space="preserve"> (physical, digital, streaming)</w:t>
+        <w:t>formatType (physical, digital, streaming)</w:t>
       </w:r>
     </w:p>
     <w:p>
@@ -632,24 +576,6 @@
       <w:r>
         <w:t>year</w:t>
       </w:r>
-      <w:r>
-        <w:t xml:space="preserve"> - </w:t>
-      </w:r>
-      <w:r>
-        <w:t xml:space="preserve">year </w:t>
-      </w:r>
-      <w:r>
-        <w:t xml:space="preserve">of </w:t>
-      </w:r>
-      <w:r>
-        <w:t>the sale</w:t>
-      </w:r>
-      <w:r>
-        <w:t>s</w:t>
-      </w:r>
-      <w:r>
-        <w:t xml:space="preserve"> metric value</w:t>
-      </w:r>
     </w:p>
     <w:p>
       <w:pPr>
@@ -660,13 +586,19 @@
         </w:numPr>
       </w:pPr>
       <w:r>
-        <w:t>value</w:t>
-      </w:r>
-      <w:r>
-        <w:t xml:space="preserve"> - </w:t>
-      </w:r>
-      <w:r>
-        <w:t>value of the sales metric</w:t>
+        <w:t>metricType (units sold, dollar values sold, dollar values adjusted for inflation sold)</w:t>
+      </w:r>
+    </w:p>
+    <w:p>
+      <w:pPr>
+        <w:pStyle w:val="ListParagraph"/>
+        <w:numPr>
+          <w:ilvl w:val="0"/>
+          <w:numId w:val="10"/>
+        </w:numPr>
+      </w:pPr>
+      <w:r>
+        <w:t>metricValue</w:t>
       </w:r>
     </w:p>
     <w:p/>
@@ -714,169 +646,109 @@
         <w:t xml:space="preserve">the </w:t>
       </w:r>
       <w:r>
-        <w:t xml:space="preserve">toggle control for the </w:t>
-      </w:r>
-      <w:r>
-        <w:t xml:space="preserve">sales </w:t>
-      </w:r>
-      <w:r>
-        <w:t>metric type (units, dollar</w:t>
-      </w:r>
-      <w:r>
-        <w:t xml:space="preserve">s, dollars </w:t>
-      </w:r>
-      <w:r>
-        <w:t xml:space="preserve">adjusted for inflation) encoding of all the charts.  </w:t>
+        <w:t xml:space="preserve">toggle control for the metric type (units sold, dollar values sold, dollar values adjusted for inflation sold) encoding of all the charts.  </w:t>
       </w:r>
       <w:r>
         <w:t xml:space="preserve">To the right of </w:t>
       </w:r>
       <w:r>
+        <w:t>the Metric Type Control</w:t>
+      </w:r>
+      <w:r>
+        <w:t xml:space="preserve"> is the Aggregate Formats </w:t>
+      </w:r>
+      <w:r>
+        <w:t>C</w:t>
+      </w:r>
+      <w:r>
+        <w:t>ontrol that toggles aggregation of the sales data by format type (physical, digital, streaming)</w:t>
+      </w:r>
+      <w:r>
+        <w:t>.</w:t>
+      </w:r>
+    </w:p>
+    <w:p/>
+    <w:p>
+      <w:r>
+        <w:t>O</w:t>
+      </w:r>
+      <w:r>
+        <w:t xml:space="preserve">n the left side </w:t>
+      </w:r>
+      <w:r>
+        <w:t xml:space="preserve">of the visualization </w:t>
+      </w:r>
+      <w:r>
+        <w:t xml:space="preserve">is the Overview Chart.  This area chart shows the total sales </w:t>
+      </w:r>
+      <w:r>
+        <w:t>of</w:t>
+      </w:r>
+      <w:r>
+        <w:t xml:space="preserve"> all mus</w:t>
+      </w:r>
+      <w:r>
+        <w:t xml:space="preserve">ic formats </w:t>
+      </w:r>
+      <w:r>
+        <w:t xml:space="preserve">for each year </w:t>
+      </w:r>
+      <w:r>
+        <w:t>over the entire time interval</w:t>
+      </w:r>
+      <w:r>
+        <w:t xml:space="preserve"> of the dataset 1973 to 2014.  A user can brush this chart to select a </w:t>
+      </w:r>
+      <w:r>
+        <w:t>time interval</w:t>
+      </w:r>
+      <w:r>
+        <w:t xml:space="preserve"> </w:t>
+      </w:r>
+      <w:r>
+        <w:t>to</w:t>
+      </w:r>
+      <w:r>
+        <w:t xml:space="preserve"> focus</w:t>
+      </w:r>
+      <w:r>
+        <w:t xml:space="preserve"> on through</w:t>
+      </w:r>
+      <w:r>
+        <w:t xml:space="preserve"> context zooming</w:t>
+      </w:r>
+      <w:r>
+        <w:t>.</w:t>
+      </w:r>
+      <w:r>
+        <w:t xml:space="preserve">  </w:t>
+      </w:r>
+      <w:r>
+        <w:t xml:space="preserve">The Primary and Secondary Focused Charts below the Overview Chart display the sales of </w:t>
+      </w:r>
+      <w:r>
         <w:t xml:space="preserve">the </w:t>
       </w:r>
       <w:r>
-        <w:t xml:space="preserve">Sales </w:t>
-      </w:r>
-      <w:r>
-        <w:t>Metric Type Control</w:t>
-      </w:r>
-      <w:r>
-        <w:t xml:space="preserve"> is the Aggregate </w:t>
-      </w:r>
-      <w:r>
-        <w:t>Media</w:t>
+        <w:t>various music formats in the</w:t>
+      </w:r>
+      <w:r>
+        <w:t xml:space="preserve"> selected time intervals</w:t>
+      </w:r>
+      <w:r>
+        <w:t>.  The Chart View Controls above the Primary Focused Chart toggle between the different view</w:t>
       </w:r>
       <w:r>
         <w:t xml:space="preserve"> </w:t>
       </w:r>
       <w:r>
-        <w:t xml:space="preserve">Types </w:t>
-      </w:r>
-      <w:r>
-        <w:t>C</w:t>
-      </w:r>
-      <w:r>
-        <w:t xml:space="preserve">ontrol that toggles aggregation of the sales data by </w:t>
-      </w:r>
-      <w:r>
-        <w:t>media</w:t>
-      </w:r>
-      <w:r>
-        <w:t xml:space="preserve"> type (physical, digital, streaming)</w:t>
-      </w:r>
-      <w:r>
-        <w:t>.</w:t>
-      </w:r>
-    </w:p>
-    <w:p/>
-    <w:p>
-      <w:r>
-        <w:t>O</w:t>
-      </w:r>
-      <w:r>
-        <w:t xml:space="preserve">n the left side </w:t>
-      </w:r>
-      <w:r>
-        <w:t xml:space="preserve">of the visualization </w:t>
-      </w:r>
-      <w:r>
-        <w:t xml:space="preserve">is the </w:t>
-      </w:r>
-      <w:r>
-        <w:t xml:space="preserve">Context </w:t>
-      </w:r>
-      <w:r>
-        <w:t xml:space="preserve">Overview Chart.  This area chart shows the total sales </w:t>
-      </w:r>
-      <w:r>
-        <w:t>of</w:t>
-      </w:r>
-      <w:r>
-        <w:t xml:space="preserve"> all mus</w:t>
-      </w:r>
-      <w:r>
-        <w:t xml:space="preserve">ic formats </w:t>
-      </w:r>
-      <w:r>
-        <w:t xml:space="preserve">for each year </w:t>
-      </w:r>
-      <w:r>
-        <w:t>over the entire time interval</w:t>
-      </w:r>
-      <w:r>
-        <w:t xml:space="preserve"> of the dataset 1973 to 2014.  A user can brush this chart to select a </w:t>
-      </w:r>
-      <w:r>
-        <w:t>time interval</w:t>
-      </w:r>
-      <w:r>
-        <w:t xml:space="preserve"> </w:t>
-      </w:r>
-      <w:r>
-        <w:t>to</w:t>
-      </w:r>
-      <w:r>
-        <w:t xml:space="preserve"> focus</w:t>
-      </w:r>
-      <w:r>
-        <w:t xml:space="preserve"> on through</w:t>
-      </w:r>
-      <w:r>
-        <w:t xml:space="preserve"> context zooming</w:t>
-      </w:r>
-      <w:r>
-        <w:t>.</w:t>
-      </w:r>
-      <w:r>
-        <w:t xml:space="preserve">  </w:t>
-      </w:r>
-      <w:r>
-        <w:t>T</w:t>
-      </w:r>
-      <w:r>
-        <w:t>he Primary and Secondary Focus</w:t>
-      </w:r>
-      <w:r>
-        <w:t xml:space="preserve"> Charts below the </w:t>
-      </w:r>
-      <w:r>
-        <w:t xml:space="preserve">Context </w:t>
-      </w:r>
-      <w:r>
-        <w:t xml:space="preserve">Overview Chart display the sales of </w:t>
-      </w:r>
-      <w:r>
-        <w:t xml:space="preserve">the </w:t>
-      </w:r>
-      <w:r>
-        <w:t>various music formats in the</w:t>
-      </w:r>
-      <w:r>
-        <w:t xml:space="preserve"> selected time intervals</w:t>
-      </w:r>
-      <w:r>
-        <w:t>.  The Chart View C</w:t>
-      </w:r>
-      <w:r>
-        <w:t>ontrols above the Primary Focus</w:t>
-      </w:r>
-      <w:r>
-        <w:t xml:space="preserve"> Chart toggle between the different view</w:t>
-      </w:r>
-      <w:r>
-        <w:t xml:space="preserve"> </w:t>
-      </w:r>
-      <w:r>
         <w:t xml:space="preserve">types </w:t>
       </w:r>
       <w:r>
-        <w:t>of the focus</w:t>
-      </w:r>
-      <w:r>
-        <w:t xml:space="preserve"> charts, which are line, stacked area, or derived data (i.e. the change in sales over each year by either percentage or actual value) charts.</w:t>
-      </w:r>
-      <w:r>
-        <w:t xml:space="preserve">  The slider controls to the left of the focus charts allow the user to rescale the vertical axis of the chart in a nonlinear fashion.</w:t>
+        <w:t>of the focused charts, which are line, stacked area, or derived data (i.e. the change in sales over each year by either percentage or actual value) charts.</w:t>
+      </w:r>
+      <w:r>
+        <w:t xml:space="preserve">  The slider controls to the left of the focused charts allow the user to rescale the vertical axis of the chart in a nonlinear fashion.</w:t>
       </w:r>
     </w:p>
     <w:p/>
@@ -910,7 +782,7 @@
           <wp:inline distT="0" distB="0" distL="0" distR="0">
             <wp:extent cx="7626096" cy="5861304"/>
             <wp:effectExtent l="19050" t="19050" r="13335" b="25400"/>
-            <wp:docPr id="2" name="Picture 2" descr="V:\yuj2\yuj2\Courses\Visualization\Project\sketches.jpg"/>
+            <wp:docPr id="1" name="Picture 1" descr="V:\yuj2\yuj2\Courses\Visualization\Project\sketches.jpg"/>
             <wp:cNvGraphicFramePr>
               <a:graphicFrameLocks xmlns:a="http://schemas.openxmlformats.org/drawingml/2006/main" noChangeAspect="1"/>
             </wp:cNvGraphicFramePr>
@@ -959,104 +831,36 @@
       </w:r>
     </w:p>
     <w:p>
-      <w:pPr>
-        <w:jc w:val="center"/>
-      </w:pPr>
-      <w:r>
-        <w:rPr>
-          <w:noProof/>
-          <w:lang w:eastAsia="en-US" w:bidi="ar-SA"/>
-        </w:rPr>
+      <w:r>
         <w:lastRenderedPageBreak/>
-        <w:drawing>
-          <wp:inline distT="0" distB="0" distL="0" distR="0">
-            <wp:extent cx="5852160" cy="3922776"/>
-            <wp:effectExtent l="19050" t="19050" r="15240" b="20955"/>
-            <wp:docPr id="1" name="Picture 1" descr="V:\yuj2\yuj2\Courses\Visualization\Project\sketches-parallel_coordinates.jpg"/>
-            <wp:cNvGraphicFramePr>
-              <a:graphicFrameLocks xmlns:a="http://schemas.openxmlformats.org/drawingml/2006/main" noChangeAspect="1"/>
-            </wp:cNvGraphicFramePr>
-            <a:graphic xmlns:a="http://schemas.openxmlformats.org/drawingml/2006/main">
-              <a:graphicData uri="http://schemas.openxmlformats.org/drawingml/2006/picture">
-                <pic:pic xmlns:pic="http://schemas.openxmlformats.org/drawingml/2006/picture">
-                  <pic:nvPicPr>
-                    <pic:cNvPr id="0" name="Picture 1" descr="V:\yuj2\yuj2\Courses\Visualization\Project\sketches-parallel_coordinates.jpg"/>
-                    <pic:cNvPicPr>
-                      <a:picLocks noChangeAspect="1" noChangeArrowheads="1"/>
-                    </pic:cNvPicPr>
-                  </pic:nvPicPr>
-                  <pic:blipFill rotWithShape="1">
-                    <a:blip r:embed="rId8" cstate="print">
-                      <a:extLst>
-                        <a:ext uri="{28A0092B-C50C-407E-A947-70E740481C1C}">
-                          <a14:useLocalDpi xmlns:a14="http://schemas.microsoft.com/office/drawing/2010/main" val="0"/>
-                        </a:ext>
-                      </a:extLst>
-                    </a:blip>
-                    <a:srcRect b="48428"/>
-                    <a:stretch/>
-                  </pic:blipFill>
-                  <pic:spPr bwMode="auto">
-                    <a:xfrm>
-                      <a:off x="0" y="0"/>
-                      <a:ext cx="5852160" cy="3922776"/>
-                    </a:xfrm>
-                    <a:prstGeom prst="rect">
-                      <a:avLst/>
-                    </a:prstGeom>
-                    <a:noFill/>
-                    <a:ln>
-                      <a:solidFill>
-                        <a:schemeClr val="accent1"/>
-                      </a:solidFill>
-                    </a:ln>
-                    <a:extLst>
-                      <a:ext uri="{53640926-AAD7-44D8-BBD7-CCE9431645EC}">
-                        <a14:shadowObscured xmlns:a14="http://schemas.microsoft.com/office/drawing/2010/main"/>
-                      </a:ext>
-                    </a:extLst>
-                  </pic:spPr>
-                </pic:pic>
-              </a:graphicData>
-            </a:graphic>
-          </wp:inline>
-        </w:drawing>
+        <w:t>On the right side of the visualization are the Primary and Secondary Ranking Charts.  These</w:t>
+      </w:r>
+      <w:r>
+        <w:t xml:space="preserve"> sorted</w:t>
+      </w:r>
+      <w:r>
+        <w:t xml:space="preserve"> bar charts show the rankings of the cumulative sales for each music format over the selected time interval.</w:t>
+      </w:r>
+      <w:r>
+        <w:t xml:space="preserve">  Under the ranking charts is the Comparison Chart that displays the difference in sales for each music format between the secondary </w:t>
+      </w:r>
+      <w:r>
+        <w:t xml:space="preserve">and primary </w:t>
+      </w:r>
+      <w:r>
+        <w:t>time interval selections.</w:t>
       </w:r>
     </w:p>
     <w:p/>
     <w:p>
       <w:r>
-        <w:t>On the right side of the visualization are the Primary and Secondary Ranking Charts.  These</w:t>
-      </w:r>
-      <w:r>
-        <w:t xml:space="preserve"> sorted</w:t>
-      </w:r>
-      <w:r>
-        <w:t xml:space="preserve"> bar charts show the rankings of the cumulative sales for each music format over the selected time interval.</w:t>
-      </w:r>
-      <w:r>
-        <w:t xml:space="preserve">  Under the ranking charts is the Comparison Chart that displays the difference in sales for each music format between the secondary </w:t>
-      </w:r>
-      <w:r>
-        <w:t xml:space="preserve">and primary </w:t>
-      </w:r>
-      <w:r>
-        <w:t>time interval selections.</w:t>
-      </w:r>
-      <w:r>
-        <w:t xml:space="preserve">  Lastly, on the bottom of the visualization is the Parallel Coordinates Chart that shows the relationship across multiple attributes in the data along the parallel axes.</w:t>
-      </w:r>
-    </w:p>
-    <w:p/>
-    <w:p>
-      <w:r>
         <w:t>The user can hover over the bars to highlight a particular music format of interest</w:t>
       </w:r>
       <w:r>
         <w:t xml:space="preserve"> </w:t>
       </w:r>
       <w:r>
-        <w:t xml:space="preserve">and fade the other music formats in both ranking charts as well as the focus charts.  The user can do the same thing by hovering over the lines in the focus charts.  The user can also click on a </w:t>
+        <w:t xml:space="preserve">and fade the other music formats in both ranking charts as well as the focused charts.  The user can do the same thing by hovering over the lines in the focused charts.  The user can also click on a </w:t>
       </w:r>
       <w:r>
         <w:t xml:space="preserve">music </w:t>
@@ -1065,10 +869,7 @@
         <w:t xml:space="preserve">format label in the ranking charts to toggle filtering of a </w:t>
       </w:r>
       <w:r>
-        <w:t>format of interest in the focus charts.</w:t>
-      </w:r>
-      <w:r>
-        <w:t xml:space="preserve">  Finally, each format has a distinct color so the user can distinguish between different formats easier.</w:t>
+        <w:t>format of interest in the focused charts.</w:t>
       </w:r>
     </w:p>
     <w:p/>
@@ -1095,28 +896,13 @@
         </w:numPr>
       </w:pPr>
       <w:r>
-        <w:t>toggling the displayed sale</w:t>
-      </w:r>
-      <w:r>
-        <w:t>s</w:t>
-      </w:r>
-      <w:r>
-        <w:t xml:space="preserve"> metric </w:t>
+        <w:t xml:space="preserve">toggling the displayed sale metric </w:t>
       </w:r>
       <w:r>
         <w:t xml:space="preserve">data </w:t>
       </w:r>
       <w:r>
-        <w:t>(units, dollars</w:t>
-      </w:r>
-      <w:r>
-        <w:t>, dollar</w:t>
-      </w:r>
-      <w:r>
-        <w:t xml:space="preserve">s </w:t>
-      </w:r>
-      <w:r>
-        <w:t>adjusted for inflation) through selection</w:t>
+        <w:t>(units, dollar values, dollar values adjusted for inflation) through selection</w:t>
       </w:r>
     </w:p>
     <w:p>
@@ -1164,7 +950,6 @@
         </w:numPr>
       </w:pPr>
       <w:r>
-        <w:lastRenderedPageBreak/>
         <w:t>highlighting and fading of music formats through mouse hovering</w:t>
       </w:r>
     </w:p>
@@ -1190,18 +975,6 @@
       </w:pPr>
       <w:r>
         <w:t>comparing sales between different time intervals through multiple brush selections</w:t>
-      </w:r>
-    </w:p>
-    <w:p>
-      <w:pPr>
-        <w:pStyle w:val="ListParagraph"/>
-        <w:numPr>
-          <w:ilvl w:val="0"/>
-          <w:numId w:val="8"/>
-        </w:numPr>
-      </w:pPr>
-      <w:r>
-        <w:t>showing the relationship across multiple attributes through parallel coordinates</w:t>
       </w:r>
     </w:p>
     <w:p/>
@@ -1228,13 +1001,7 @@
         </w:numPr>
       </w:pPr>
       <w:r>
-        <w:t xml:space="preserve">aggregating sales by </w:t>
-      </w:r>
-      <w:r>
-        <w:t>media</w:t>
-      </w:r>
-      <w:r>
-        <w:t xml:space="preserve"> type (physical, digital, streaming)</w:t>
+        <w:t>aggregating sales by format type (physical, digital, streaming)</w:t>
       </w:r>
     </w:p>
     <w:p>
@@ -1270,31 +1037,13 @@
         </w:numPr>
       </w:pPr>
       <w:r>
-        <w:t>rescaling the vertical axis of the focus chart</w:t>
+        <w:t>rescaling the vertical axis of the focused chart</w:t>
       </w:r>
       <w:r>
         <w:t xml:space="preserve"> </w:t>
       </w:r>
       <w:r>
         <w:t>in a nonlinear fashion</w:t>
-      </w:r>
-    </w:p>
-    <w:p>
-      <w:pPr>
-        <w:pStyle w:val="ListParagraph"/>
-        <w:numPr>
-          <w:ilvl w:val="0"/>
-          <w:numId w:val="8"/>
-        </w:numPr>
-      </w:pPr>
-      <w:r>
-        <w:t xml:space="preserve">showing the differences in sales between </w:t>
-      </w:r>
-      <w:r>
-        <w:t>specified time interval</w:t>
-      </w:r>
-      <w:r>
-        <w:t>s in a comparison chart</w:t>
       </w:r>
     </w:p>
     <w:p/>
@@ -1347,9 +1096,6 @@
         </w:numPr>
       </w:pPr>
       <w:r>
-        <w:t xml:space="preserve">an initial </w:t>
-      </w:r>
-      <w:r>
         <w:t>dataset parsed and processed into JavaScript objects [Jason]</w:t>
       </w:r>
     </w:p>
@@ -1362,10 +1108,163 @@
         </w:numPr>
       </w:pPr>
       <w:r>
-        <w:t xml:space="preserve">a JavaScript object for the music format coloring scheme </w:t>
-      </w:r>
-      <w:r>
-        <w:t>metadata</w:t>
+        <w:t xml:space="preserve">an </w:t>
+      </w:r>
+      <w:r>
+        <w:t>initial HTML layout file</w:t>
+      </w:r>
+      <w:r>
+        <w:t xml:space="preserve"> with chart control elements and stubbed out placeholders for each chart</w:t>
+      </w:r>
+      <w:r>
+        <w:t xml:space="preserve"> [</w:t>
+      </w:r>
+      <w:r>
+        <w:t>Kyle</w:t>
+      </w:r>
+      <w:r>
+        <w:t>]</w:t>
+      </w:r>
+    </w:p>
+    <w:p>
+      <w:pPr>
+        <w:pStyle w:val="ListParagraph"/>
+        <w:numPr>
+          <w:ilvl w:val="0"/>
+          <w:numId w:val="11"/>
+        </w:numPr>
+      </w:pPr>
+      <w:r>
+        <w:t xml:space="preserve">an </w:t>
+      </w:r>
+      <w:r>
+        <w:t xml:space="preserve">initial </w:t>
+      </w:r>
+      <w:r>
+        <w:t>focused</w:t>
+      </w:r>
+      <w:r>
+        <w:t xml:space="preserve"> chart displaying </w:t>
+      </w:r>
+      <w:r>
+        <w:t xml:space="preserve">the number of </w:t>
+      </w:r>
+      <w:r>
+        <w:t>units sold</w:t>
+      </w:r>
+      <w:r>
+        <w:t xml:space="preserve"> for each music format</w:t>
+      </w:r>
+      <w:r>
+        <w:t xml:space="preserve"> for the entire time interval of the dataset</w:t>
+      </w:r>
+      <w:r>
+        <w:t xml:space="preserve"> 1973 to 2014 </w:t>
+      </w:r>
+      <w:r>
+        <w:t>[Jason]</w:t>
+      </w:r>
+    </w:p>
+    <w:p>
+      <w:pPr>
+        <w:pStyle w:val="ListParagraph"/>
+        <w:numPr>
+          <w:ilvl w:val="0"/>
+          <w:numId w:val="11"/>
+        </w:numPr>
+      </w:pPr>
+      <w:r>
+        <w:lastRenderedPageBreak/>
+        <w:t xml:space="preserve">an </w:t>
+      </w:r>
+      <w:r>
+        <w:t xml:space="preserve">initial </w:t>
+      </w:r>
+      <w:r>
+        <w:t xml:space="preserve">ranking </w:t>
+      </w:r>
+      <w:r>
+        <w:t xml:space="preserve">bar chart </w:t>
+      </w:r>
+      <w:r>
+        <w:t xml:space="preserve">displaying the total units sold from 1973 to 2014 for each music </w:t>
+      </w:r>
+      <w:r>
+        <w:t>format sorted in descending order</w:t>
+      </w:r>
+      <w:r>
+        <w:t xml:space="preserve"> [</w:t>
+      </w:r>
+      <w:proofErr w:type="spellStart"/>
+      <w:r>
+        <w:t>Shadi</w:t>
+      </w:r>
+      <w:proofErr w:type="spellEnd"/>
+      <w:r>
+        <w:t>]</w:t>
+      </w:r>
+    </w:p>
+    <w:p>
+      <w:pPr>
+        <w:pStyle w:val="ListParagraph"/>
+        <w:numPr>
+          <w:ilvl w:val="0"/>
+          <w:numId w:val="11"/>
+        </w:numPr>
+      </w:pPr>
+      <w:r>
+        <w:t xml:space="preserve">an </w:t>
+      </w:r>
+      <w:r>
+        <w:t>initial outline version of the Process Book [</w:t>
+      </w:r>
+      <w:r>
+        <w:t>Kyle</w:t>
+      </w:r>
+      <w:r>
+        <w:t>]</w:t>
+      </w:r>
+    </w:p>
+    <w:p/>
+    <w:p>
+      <w:pPr>
+        <w:pStyle w:val="Heading3"/>
+      </w:pPr>
+      <w:r>
+        <w:t xml:space="preserve">Objectives </w:t>
+      </w:r>
+      <w:r>
+        <w:t xml:space="preserve">for </w:t>
+      </w:r>
+      <w:r>
+        <w:t>4/17/2015</w:t>
+      </w:r>
+      <w:r>
+        <w:t xml:space="preserve"> (MILESTONE 1 DUE)</w:t>
+      </w:r>
+    </w:p>
+    <w:p>
+      <w:pPr>
+        <w:pStyle w:val="ListParagraph"/>
+        <w:numPr>
+          <w:ilvl w:val="0"/>
+          <w:numId w:val="11"/>
+        </w:numPr>
+      </w:pPr>
+      <w:r>
+        <w:t xml:space="preserve">the </w:t>
+      </w:r>
+      <w:r>
+        <w:t xml:space="preserve">focused </w:t>
+      </w:r>
+      <w:r>
+        <w:t xml:space="preserve">chart displaying either units sold, dollar values sold, or dollar values adjusted for inflation sold through </w:t>
+      </w:r>
+      <w:r>
+        <w:t>t</w:t>
+      </w:r>
+      <w:r>
+        <w:t>oggle control</w:t>
       </w:r>
       <w:r>
         <w:t xml:space="preserve"> [Jason]</w:t>
@@ -1380,19 +1279,343 @@
         </w:numPr>
       </w:pPr>
       <w:r>
+        <w:t>the ranking bar chart displaying either units sold, dollar values sold, or dollar values adjusted for inflation sold through toggle control [</w:t>
+      </w:r>
+      <w:proofErr w:type="spellStart"/>
+      <w:r>
+        <w:t>Shadi</w:t>
+      </w:r>
+      <w:proofErr w:type="spellEnd"/>
+      <w:r>
+        <w:t>]</w:t>
+      </w:r>
+    </w:p>
+    <w:p>
+      <w:pPr>
+        <w:pStyle w:val="ListParagraph"/>
+        <w:numPr>
+          <w:ilvl w:val="0"/>
+          <w:numId w:val="11"/>
+        </w:numPr>
+      </w:pPr>
+      <w:r>
+        <w:t xml:space="preserve">an overview chart with the focused chart </w:t>
+      </w:r>
+      <w:r>
+        <w:t>displaying</w:t>
+      </w:r>
+      <w:r>
+        <w:t xml:space="preserve"> the sales of a specified time interval through brushing and context zooming [Jason]</w:t>
+      </w:r>
+    </w:p>
+    <w:p>
+      <w:pPr>
+        <w:pStyle w:val="ListParagraph"/>
+        <w:numPr>
+          <w:ilvl w:val="0"/>
+          <w:numId w:val="11"/>
+        </w:numPr>
+      </w:pPr>
+      <w:r>
+        <w:t>the ranking bar chart displaying the cumulative sales of each music format for the time interval specified by the brush selection [</w:t>
+      </w:r>
+      <w:proofErr w:type="spellStart"/>
+      <w:r>
+        <w:t>Shadi</w:t>
+      </w:r>
+      <w:proofErr w:type="spellEnd"/>
+      <w:r>
+        <w:t>]</w:t>
+      </w:r>
+    </w:p>
+    <w:p>
+      <w:pPr>
+        <w:pStyle w:val="ListParagraph"/>
+        <w:numPr>
+          <w:ilvl w:val="0"/>
+          <w:numId w:val="11"/>
+        </w:numPr>
+      </w:pPr>
+      <w:r>
+        <w:t xml:space="preserve">HTML layout file with </w:t>
+      </w:r>
+      <w:r>
+        <w:t xml:space="preserve">chart controls bound and </w:t>
+      </w:r>
+      <w:r>
+        <w:t xml:space="preserve">focused </w:t>
+      </w:r>
+      <w:r>
+        <w:t>&amp;</w:t>
+      </w:r>
+      <w:r>
+        <w:t xml:space="preserve"> </w:t>
+      </w:r>
+      <w:r>
+        <w:t xml:space="preserve">ranking </w:t>
+      </w:r>
+      <w:r>
+        <w:t>charts added</w:t>
+      </w:r>
+      <w:r>
+        <w:t xml:space="preserve"> []</w:t>
+      </w:r>
+    </w:p>
+    <w:p>
+      <w:pPr>
+        <w:pStyle w:val="ListParagraph"/>
+        <w:numPr>
+          <w:ilvl w:val="0"/>
+          <w:numId w:val="11"/>
+        </w:numPr>
+      </w:pPr>
+      <w:r>
         <w:t xml:space="preserve">an </w:t>
       </w:r>
       <w:r>
-        <w:t>initial HTML layout file</w:t>
-      </w:r>
-      <w:r>
-        <w:t xml:space="preserve"> with chart control elements and stubbed out placeholders for each chart</w:t>
-      </w:r>
-      <w:r>
-        <w:t xml:space="preserve"> [</w:t>
-      </w:r>
-      <w:r>
-        <w:t>Kyle</w:t>
+        <w:t>updated version of the Process Book []</w:t>
+      </w:r>
+    </w:p>
+    <w:p/>
+    <w:p>
+      <w:pPr>
+        <w:pStyle w:val="Heading3"/>
+      </w:pPr>
+      <w:r>
+        <w:t xml:space="preserve">Objectives </w:t>
+      </w:r>
+      <w:r>
+        <w:t xml:space="preserve">for </w:t>
+      </w:r>
+      <w:r>
+        <w:t>4/24/2015</w:t>
+      </w:r>
+      <w:r>
+        <w:t xml:space="preserve"> (PROJECT REVIEW WITH TF)</w:t>
+      </w:r>
+    </w:p>
+    <w:p>
+      <w:pPr>
+        <w:pStyle w:val="ListParagraph"/>
+        <w:numPr>
+          <w:ilvl w:val="0"/>
+          <w:numId w:val="11"/>
+        </w:numPr>
+      </w:pPr>
+      <w:r>
+        <w:t>the focused chart highlighting a music format of interest</w:t>
+      </w:r>
+      <w:r>
+        <w:t xml:space="preserve"> </w:t>
+      </w:r>
+      <w:r>
+        <w:t>and fading the other music formats through hovering [Jason]</w:t>
+      </w:r>
+      <w:bookmarkStart w:id="0" w:name="_GoBack"/>
+    </w:p>
+    <w:bookmarkEnd w:id="0"/>
+    <w:p>
+      <w:pPr>
+        <w:pStyle w:val="ListParagraph"/>
+        <w:numPr>
+          <w:ilvl w:val="0"/>
+          <w:numId w:val="11"/>
+        </w:numPr>
+      </w:pPr>
+      <w:r>
+        <w:t>the ranking bar chart highlighting a music format of interest</w:t>
+      </w:r>
+      <w:r>
+        <w:t xml:space="preserve"> </w:t>
+      </w:r>
+      <w:r>
+        <w:t>and fading the other music formats through hovering []</w:t>
+      </w:r>
+    </w:p>
+    <w:p>
+      <w:pPr>
+        <w:pStyle w:val="ListParagraph"/>
+        <w:numPr>
+          <w:ilvl w:val="0"/>
+          <w:numId w:val="11"/>
+        </w:numPr>
+      </w:pPr>
+      <w:r>
+        <w:t>the focused chart displaying a subset of music formats through filter controls [Jason]</w:t>
+      </w:r>
+    </w:p>
+    <w:p>
+      <w:pPr>
+        <w:pStyle w:val="ListParagraph"/>
+        <w:numPr>
+          <w:ilvl w:val="0"/>
+          <w:numId w:val="11"/>
+        </w:numPr>
+      </w:pPr>
+      <w:r>
+        <w:t>the ranking bar chart displaying a subset of music formats using opacity highlighting/fading through filter controls []</w:t>
+      </w:r>
+    </w:p>
+    <w:p>
+      <w:pPr>
+        <w:pStyle w:val="ListParagraph"/>
+        <w:numPr>
+          <w:ilvl w:val="0"/>
+          <w:numId w:val="11"/>
+        </w:numPr>
+      </w:pPr>
+      <w:r>
+        <w:t>the overview chart allowing for a second brush selection [Jason]</w:t>
+      </w:r>
+    </w:p>
+    <w:p>
+      <w:pPr>
+        <w:pStyle w:val="ListParagraph"/>
+        <w:numPr>
+          <w:ilvl w:val="0"/>
+          <w:numId w:val="11"/>
+        </w:numPr>
+      </w:pPr>
+      <w:r>
+        <w:t>another focused chart displaying the sales for the second brush selection interval [Jason]</w:t>
+      </w:r>
+    </w:p>
+    <w:p>
+      <w:pPr>
+        <w:pStyle w:val="ListParagraph"/>
+        <w:numPr>
+          <w:ilvl w:val="0"/>
+          <w:numId w:val="11"/>
+        </w:numPr>
+      </w:pPr>
+      <w:r>
+        <w:t>another ranking bar chart displaying the sales for the second brush selection interval []</w:t>
+      </w:r>
+    </w:p>
+    <w:p>
+      <w:pPr>
+        <w:pStyle w:val="ListParagraph"/>
+        <w:numPr>
+          <w:ilvl w:val="0"/>
+          <w:numId w:val="11"/>
+        </w:numPr>
+      </w:pPr>
+      <w:r>
+        <w:t>the comparison bar chart displaying the differences in sales between the two brush selection intervals []</w:t>
+      </w:r>
+    </w:p>
+    <w:p>
+      <w:pPr>
+        <w:pStyle w:val="ListParagraph"/>
+        <w:numPr>
+          <w:ilvl w:val="0"/>
+          <w:numId w:val="11"/>
+        </w:numPr>
+      </w:pPr>
+      <w:r>
+        <w:t>an initial version of Project Website []</w:t>
+      </w:r>
+    </w:p>
+    <w:p/>
+    <w:p>
+      <w:pPr>
+        <w:pStyle w:val="Heading3"/>
+      </w:pPr>
+      <w:r>
+        <w:t xml:space="preserve">Objectives </w:t>
+      </w:r>
+      <w:r>
+        <w:t xml:space="preserve">for </w:t>
+      </w:r>
+      <w:r>
+        <w:t>5/</w:t>
+      </w:r>
+      <w:r>
+        <w:t>5</w:t>
+      </w:r>
+      <w:r>
+        <w:t>/2015</w:t>
+      </w:r>
+      <w:r>
+        <w:t xml:space="preserve"> (FINAL PROJECT DUE)</w:t>
+      </w:r>
+    </w:p>
+    <w:p>
+      <w:pPr>
+        <w:pStyle w:val="ListParagraph"/>
+        <w:numPr>
+          <w:ilvl w:val="0"/>
+          <w:numId w:val="11"/>
+        </w:numPr>
+      </w:pPr>
+      <w:r>
+        <w:t>the focused chart displaying the aggregate values of each format type (physical, digital, streaming) through aggregation controls [Jason]</w:t>
+      </w:r>
+    </w:p>
+    <w:p>
+      <w:pPr>
+        <w:pStyle w:val="ListParagraph"/>
+        <w:numPr>
+          <w:ilvl w:val="0"/>
+          <w:numId w:val="11"/>
+        </w:numPr>
+      </w:pPr>
+      <w:r>
+        <w:t>the bar chart displaying the aggregate values of each format type (physical, digital, streaming) through aggregation controls []</w:t>
+      </w:r>
+    </w:p>
+    <w:p>
+      <w:pPr>
+        <w:pStyle w:val="ListParagraph"/>
+        <w:numPr>
+          <w:ilvl w:val="0"/>
+          <w:numId w:val="11"/>
+        </w:numPr>
+      </w:pPr>
+      <w:r>
+        <w:t xml:space="preserve">the </w:t>
+      </w:r>
+      <w:r>
+        <w:t xml:space="preserve">focused </w:t>
+      </w:r>
+      <w:r>
+        <w:t xml:space="preserve">chart </w:t>
+      </w:r>
+      <w:r>
+        <w:t>display</w:t>
+      </w:r>
+      <w:r>
+        <w:t>ing</w:t>
+      </w:r>
+      <w:r>
+        <w:t xml:space="preserve"> </w:t>
+      </w:r>
+      <w:r>
+        <w:t xml:space="preserve">a </w:t>
+      </w:r>
+      <w:r>
+        <w:t>line or stacked area chart through toggle control [Jason]</w:t>
+      </w:r>
+    </w:p>
+    <w:p>
+      <w:pPr>
+        <w:pStyle w:val="ListParagraph"/>
+        <w:numPr>
+          <w:ilvl w:val="0"/>
+          <w:numId w:val="11"/>
+        </w:numPr>
+      </w:pPr>
+      <w:r>
+        <w:t xml:space="preserve">the </w:t>
+      </w:r>
+      <w:r>
+        <w:t xml:space="preserve">focused </w:t>
+      </w:r>
+      <w:r>
+        <w:t>chart displaying raw sales data or derived data through toggle control [</w:t>
+      </w:r>
+      <w:r>
+        <w:t>Jason</w:t>
       </w:r>
       <w:r>
         <w:t>]</w:t>
@@ -1407,34 +1630,13 @@
         </w:numPr>
       </w:pPr>
       <w:r>
-        <w:t xml:space="preserve">an </w:t>
-      </w:r>
-      <w:r>
-        <w:t xml:space="preserve">initial </w:t>
-      </w:r>
-      <w:r>
-        <w:t>focus</w:t>
-      </w:r>
-      <w:r>
-        <w:t xml:space="preserve"> chart displaying </w:t>
-      </w:r>
-      <w:r>
-        <w:t xml:space="preserve">the number of </w:t>
-      </w:r>
-      <w:r>
-        <w:t>units sold</w:t>
-      </w:r>
-      <w:r>
-        <w:t xml:space="preserve"> for each music format</w:t>
-      </w:r>
-      <w:r>
-        <w:t xml:space="preserve"> for the entire time interval of the dataset</w:t>
-      </w:r>
-      <w:r>
-        <w:t xml:space="preserve"> 1973 to 2014 </w:t>
-      </w:r>
-      <w:r>
-        <w:t>[Jason]</w:t>
+        <w:t>the vertical axis of the focused chart</w:t>
+      </w:r>
+      <w:r>
+        <w:t xml:space="preserve"> </w:t>
+      </w:r>
+      <w:r>
+        <w:t>rescaling in a nonlinear fashion [Jason]</w:t>
       </w:r>
     </w:p>
     <w:p>
@@ -1446,33 +1648,10 @@
         </w:numPr>
       </w:pPr>
       <w:r>
-        <w:t xml:space="preserve">an </w:t>
-      </w:r>
-      <w:r>
-        <w:t xml:space="preserve">initial </w:t>
-      </w:r>
-      <w:r>
-        <w:t xml:space="preserve">ranking </w:t>
-      </w:r>
-      <w:r>
-        <w:t xml:space="preserve">bar chart </w:t>
-      </w:r>
-      <w:r>
-        <w:t xml:space="preserve">displaying the total units sold from 1973 to 2014 for each music </w:t>
-      </w:r>
-      <w:r>
-        <w:t>format sorted in descending order</w:t>
-      </w:r>
-      <w:r>
-        <w:t xml:space="preserve"> [</w:t>
-      </w:r>
-      <w:proofErr w:type="spellStart"/>
-      <w:r>
-        <w:t>Shadi</w:t>
-      </w:r>
-      <w:proofErr w:type="spellEnd"/>
-      <w:r>
-        <w:t>]</w:t>
+        <w:t xml:space="preserve">the </w:t>
+      </w:r>
+      <w:r>
+        <w:t>final version of the Process Book []</w:t>
       </w:r>
     </w:p>
     <w:p>
@@ -1484,545 +1663,22 @@
         </w:numPr>
       </w:pPr>
       <w:r>
-        <w:t xml:space="preserve">an </w:t>
-      </w:r>
-      <w:r>
-        <w:t>initial outline version of the Process Book [</w:t>
-      </w:r>
-      <w:r>
-        <w:t>Kyle</w:t>
-      </w:r>
-      <w:r>
-        <w:t>]</w:t>
+        <w:t>the final version of the Project Website and Screencast []</w:t>
+      </w:r>
+    </w:p>
+    <w:p>
+      <w:pPr>
+        <w:pStyle w:val="ListParagraph"/>
+        <w:numPr>
+          <w:ilvl w:val="0"/>
+          <w:numId w:val="11"/>
+        </w:numPr>
+      </w:pPr>
+      <w:r>
+        <w:t>README file []</w:t>
       </w:r>
     </w:p>
     <w:p/>
-    <w:p>
-      <w:pPr>
-        <w:pStyle w:val="Heading3"/>
-      </w:pPr>
-      <w:r>
-        <w:t xml:space="preserve">Objectives </w:t>
-      </w:r>
-      <w:r>
-        <w:t xml:space="preserve">for </w:t>
-      </w:r>
-      <w:r>
-        <w:t>4/17/2015</w:t>
-      </w:r>
-      <w:r>
-        <w:t xml:space="preserve"> (MILESTONE 1 DUE)</w:t>
-      </w:r>
-    </w:p>
-    <w:p>
-      <w:pPr>
-        <w:pStyle w:val="ListParagraph"/>
-        <w:numPr>
-          <w:ilvl w:val="0"/>
-          <w:numId w:val="11"/>
-        </w:numPr>
-      </w:pPr>
-      <w:r>
-        <w:t xml:space="preserve">derived </w:t>
-      </w:r>
-      <w:r>
-        <w:t>dataset parsed and processed into JavaScript objects [Jason]</w:t>
-      </w:r>
-    </w:p>
-    <w:p>
-      <w:pPr>
-        <w:pStyle w:val="ListParagraph"/>
-        <w:numPr>
-          <w:ilvl w:val="0"/>
-          <w:numId w:val="11"/>
-        </w:numPr>
-      </w:pPr>
-      <w:r>
-        <w:t xml:space="preserve">the </w:t>
-      </w:r>
-      <w:r>
-        <w:t xml:space="preserve">focus </w:t>
-      </w:r>
-      <w:r>
-        <w:t xml:space="preserve">chart displaying either units sold, dollar value sold, or dollar value adjusted for inflation sold through </w:t>
-      </w:r>
-      <w:r>
-        <w:t>t</w:t>
-      </w:r>
-      <w:r>
-        <w:t>oggle control</w:t>
-      </w:r>
-      <w:r>
-        <w:t xml:space="preserve"> [Jason]</w:t>
-      </w:r>
-    </w:p>
-    <w:p>
-      <w:pPr>
-        <w:pStyle w:val="ListParagraph"/>
-        <w:numPr>
-          <w:ilvl w:val="0"/>
-          <w:numId w:val="11"/>
-        </w:numPr>
-      </w:pPr>
-      <w:r>
-        <w:t>the ranking bar chart displaying either units sold, dollar value sold, or dollar value adjusted for inflation sold through toggle control [</w:t>
-      </w:r>
-      <w:proofErr w:type="spellStart"/>
-      <w:r>
-        <w:t>Shadi</w:t>
-      </w:r>
-      <w:proofErr w:type="spellEnd"/>
-      <w:r>
-        <w:t>]</w:t>
-      </w:r>
-    </w:p>
-    <w:p>
-      <w:pPr>
-        <w:pStyle w:val="ListParagraph"/>
-        <w:numPr>
-          <w:ilvl w:val="0"/>
-          <w:numId w:val="11"/>
-        </w:numPr>
-      </w:pPr>
-      <w:r>
-        <w:t xml:space="preserve">a context </w:t>
-      </w:r>
-      <w:r>
-        <w:t xml:space="preserve">overview chart with the focus chart </w:t>
-      </w:r>
-      <w:r>
-        <w:t>displaying</w:t>
-      </w:r>
-      <w:r>
-        <w:t xml:space="preserve"> the sales of a specified time interval through brushing and context zooming [Jason]</w:t>
-      </w:r>
-    </w:p>
-    <w:p>
-      <w:pPr>
-        <w:pStyle w:val="ListParagraph"/>
-        <w:numPr>
-          <w:ilvl w:val="0"/>
-          <w:numId w:val="11"/>
-        </w:numPr>
-      </w:pPr>
-      <w:r>
-        <w:t>the ranking bar chart displaying the cumulative sales of each music format for the time interval specified by the brush selection [</w:t>
-      </w:r>
-      <w:proofErr w:type="spellStart"/>
-      <w:r>
-        <w:t>Shadi</w:t>
-      </w:r>
-      <w:proofErr w:type="spellEnd"/>
-      <w:r>
-        <w:t>]</w:t>
-      </w:r>
-    </w:p>
-    <w:p>
-      <w:pPr>
-        <w:pStyle w:val="ListParagraph"/>
-        <w:numPr>
-          <w:ilvl w:val="0"/>
-          <w:numId w:val="11"/>
-        </w:numPr>
-      </w:pPr>
-      <w:r>
-        <w:t>an initial version of the parallel coordinates chart</w:t>
-      </w:r>
-    </w:p>
-    <w:p>
-      <w:pPr>
-        <w:pStyle w:val="ListParagraph"/>
-        <w:numPr>
-          <w:ilvl w:val="0"/>
-          <w:numId w:val="11"/>
-        </w:numPr>
-      </w:pPr>
-      <w:r>
-        <w:t xml:space="preserve">HTML layout file with </w:t>
-      </w:r>
-      <w:r>
-        <w:t xml:space="preserve">chart controls bound and </w:t>
-      </w:r>
-      <w:r>
-        <w:t xml:space="preserve">focus </w:t>
-      </w:r>
-      <w:r>
-        <w:t>&amp;</w:t>
-      </w:r>
-      <w:r>
-        <w:t xml:space="preserve"> </w:t>
-      </w:r>
-      <w:r>
-        <w:t xml:space="preserve">ranking </w:t>
-      </w:r>
-      <w:r>
-        <w:t>charts added</w:t>
-      </w:r>
-      <w:r>
-        <w:t xml:space="preserve"> []</w:t>
-      </w:r>
-    </w:p>
-    <w:p>
-      <w:pPr>
-        <w:pStyle w:val="ListParagraph"/>
-        <w:numPr>
-          <w:ilvl w:val="0"/>
-          <w:numId w:val="11"/>
-        </w:numPr>
-      </w:pPr>
-      <w:r>
-        <w:t xml:space="preserve">an </w:t>
-      </w:r>
-      <w:r>
-        <w:t>updated version of the Process Book []</w:t>
-      </w:r>
-    </w:p>
-    <w:p/>
-    <w:p>
-      <w:pPr>
-        <w:pStyle w:val="Heading3"/>
-      </w:pPr>
-      <w:r>
-        <w:t xml:space="preserve">Objectives </w:t>
-      </w:r>
-      <w:r>
-        <w:t xml:space="preserve">for </w:t>
-      </w:r>
-      <w:r>
-        <w:t>4/24/2015</w:t>
-      </w:r>
-      <w:r>
-        <w:t xml:space="preserve"> (PROJECT REVIEW WITH TF)</w:t>
-      </w:r>
-    </w:p>
-    <w:p>
-      <w:pPr>
-        <w:pStyle w:val="ListParagraph"/>
-        <w:numPr>
-          <w:ilvl w:val="0"/>
-          <w:numId w:val="11"/>
-        </w:numPr>
-      </w:pPr>
-      <w:r>
-        <w:t>the focus chart highlighting a music format of interest</w:t>
-      </w:r>
-      <w:r>
-        <w:t xml:space="preserve"> </w:t>
-      </w:r>
-      <w:r>
-        <w:t>and fading the other music formats through hovering [Jason]</w:t>
-      </w:r>
-    </w:p>
-    <w:p>
-      <w:pPr>
-        <w:pStyle w:val="ListParagraph"/>
-        <w:numPr>
-          <w:ilvl w:val="0"/>
-          <w:numId w:val="11"/>
-        </w:numPr>
-      </w:pPr>
-      <w:r>
-        <w:t>the ranking bar chart highlighting a music format of interest</w:t>
-      </w:r>
-      <w:r>
-        <w:t xml:space="preserve"> </w:t>
-      </w:r>
-      <w:r>
-        <w:t>and fading the other music formats through hovering []</w:t>
-      </w:r>
-    </w:p>
-    <w:p>
-      <w:pPr>
-        <w:pStyle w:val="ListParagraph"/>
-        <w:numPr>
-          <w:ilvl w:val="0"/>
-          <w:numId w:val="11"/>
-        </w:numPr>
-      </w:pPr>
-      <w:r>
-        <w:t>the focus chart displaying a subset of music formats through filter controls [Jason]</w:t>
-      </w:r>
-    </w:p>
-    <w:p>
-      <w:pPr>
-        <w:pStyle w:val="ListParagraph"/>
-        <w:numPr>
-          <w:ilvl w:val="0"/>
-          <w:numId w:val="11"/>
-        </w:numPr>
-      </w:pPr>
-      <w:r>
-        <w:t>the ranking bar chart displaying a subset of music formats using opacity highlighting/fading through filter controls []</w:t>
-      </w:r>
-    </w:p>
-    <w:p>
-      <w:pPr>
-        <w:pStyle w:val="ListParagraph"/>
-        <w:numPr>
-          <w:ilvl w:val="0"/>
-          <w:numId w:val="11"/>
-        </w:numPr>
-      </w:pPr>
-      <w:r>
-        <w:t xml:space="preserve">the </w:t>
-      </w:r>
-      <w:r>
-        <w:t xml:space="preserve">context </w:t>
-      </w:r>
-      <w:r>
-        <w:t>overview chart allowing for a second brush selection [Jason]</w:t>
-      </w:r>
-    </w:p>
-    <w:p>
-      <w:pPr>
-        <w:pStyle w:val="ListParagraph"/>
-        <w:numPr>
-          <w:ilvl w:val="0"/>
-          <w:numId w:val="11"/>
-        </w:numPr>
-      </w:pPr>
-      <w:r>
-        <w:t>another focus chart displaying the sales for the second brush selection interval [Jason]</w:t>
-      </w:r>
-    </w:p>
-    <w:p>
-      <w:pPr>
-        <w:pStyle w:val="ListParagraph"/>
-        <w:numPr>
-          <w:ilvl w:val="0"/>
-          <w:numId w:val="11"/>
-        </w:numPr>
-      </w:pPr>
-      <w:r>
-        <w:t>another ranking bar chart displaying the sales for the second brush selection interval []</w:t>
-      </w:r>
-    </w:p>
-    <w:p>
-      <w:pPr>
-        <w:pStyle w:val="ListParagraph"/>
-        <w:numPr>
-          <w:ilvl w:val="0"/>
-          <w:numId w:val="11"/>
-        </w:numPr>
-      </w:pPr>
-      <w:r>
-        <w:t xml:space="preserve">the </w:t>
-      </w:r>
-      <w:r>
-        <w:t>parallel coordinates chart</w:t>
-      </w:r>
-      <w:r>
-        <w:t xml:space="preserve"> </w:t>
-      </w:r>
-      <w:r>
-        <w:t>allowing for brushing and filtering</w:t>
-      </w:r>
-      <w:r>
-        <w:t xml:space="preserve"> []</w:t>
-      </w:r>
-    </w:p>
-    <w:p>
-      <w:pPr>
-        <w:pStyle w:val="ListParagraph"/>
-        <w:numPr>
-          <w:ilvl w:val="0"/>
-          <w:numId w:val="11"/>
-        </w:numPr>
-      </w:pPr>
-      <w:r>
-        <w:t>an initial version of Project Website []</w:t>
-      </w:r>
-    </w:p>
-    <w:p/>
-    <w:p>
-      <w:pPr>
-        <w:pStyle w:val="Heading3"/>
-      </w:pPr>
-      <w:r>
-        <w:t xml:space="preserve">Objectives </w:t>
-      </w:r>
-      <w:r>
-        <w:t xml:space="preserve">for </w:t>
-      </w:r>
-      <w:r>
-        <w:t>5/</w:t>
-      </w:r>
-      <w:r>
-        <w:t>5</w:t>
-      </w:r>
-      <w:r>
-        <w:t>/2015</w:t>
-      </w:r>
-      <w:r>
-        <w:t xml:space="preserve"> (FINAL PROJECT DUE)</w:t>
-      </w:r>
-    </w:p>
-    <w:p>
-      <w:pPr>
-        <w:pStyle w:val="ListParagraph"/>
-        <w:numPr>
-          <w:ilvl w:val="0"/>
-          <w:numId w:val="11"/>
-        </w:numPr>
-      </w:pPr>
-      <w:r>
-        <w:t xml:space="preserve">the focus chart displaying the aggregate values of each </w:t>
-      </w:r>
-      <w:r>
-        <w:t>media</w:t>
-      </w:r>
-      <w:r>
-        <w:t xml:space="preserve"> type (physical, digital, streaming) through aggregation controls [Jason]</w:t>
-      </w:r>
-    </w:p>
-    <w:p>
-      <w:pPr>
-        <w:pStyle w:val="ListParagraph"/>
-        <w:numPr>
-          <w:ilvl w:val="0"/>
-          <w:numId w:val="11"/>
-        </w:numPr>
-      </w:pPr>
-      <w:r>
-        <w:t xml:space="preserve">the bar chart displaying the aggregate values of each </w:t>
-      </w:r>
-      <w:r>
-        <w:t xml:space="preserve">media </w:t>
-      </w:r>
-      <w:r>
-        <w:t>type (physical, digital, streaming) through aggregation controls []</w:t>
-      </w:r>
-    </w:p>
-    <w:p>
-      <w:pPr>
-        <w:pStyle w:val="ListParagraph"/>
-        <w:numPr>
-          <w:ilvl w:val="0"/>
-          <w:numId w:val="11"/>
-        </w:numPr>
-      </w:pPr>
-      <w:r>
-        <w:t xml:space="preserve">the </w:t>
-      </w:r>
-      <w:r>
-        <w:t xml:space="preserve">focus </w:t>
-      </w:r>
-      <w:r>
-        <w:t xml:space="preserve">chart </w:t>
-      </w:r>
-      <w:r>
-        <w:t>display</w:t>
-      </w:r>
-      <w:r>
-        <w:t>ing</w:t>
-      </w:r>
-      <w:r>
-        <w:t xml:space="preserve"> </w:t>
-      </w:r>
-      <w:r>
-        <w:t xml:space="preserve">a </w:t>
-      </w:r>
-      <w:r>
-        <w:t>line or stacked area chart through toggle control [Jason]</w:t>
-      </w:r>
-    </w:p>
-    <w:p>
-      <w:pPr>
-        <w:pStyle w:val="ListParagraph"/>
-        <w:numPr>
-          <w:ilvl w:val="0"/>
-          <w:numId w:val="11"/>
-        </w:numPr>
-      </w:pPr>
-      <w:r>
-        <w:t xml:space="preserve">the </w:t>
-      </w:r>
-      <w:r>
-        <w:t xml:space="preserve">focus </w:t>
-      </w:r>
-      <w:r>
-        <w:t>chart displaying raw sales data or derived data through toggle control [</w:t>
-      </w:r>
-      <w:r>
-        <w:t>Jason</w:t>
-      </w:r>
-      <w:r>
-        <w:t>]</w:t>
-      </w:r>
-    </w:p>
-    <w:p>
-      <w:pPr>
-        <w:pStyle w:val="ListParagraph"/>
-        <w:numPr>
-          <w:ilvl w:val="0"/>
-          <w:numId w:val="11"/>
-        </w:numPr>
-      </w:pPr>
-      <w:r>
-        <w:t>the vertical axis of the focus chart</w:t>
-      </w:r>
-      <w:r>
-        <w:t xml:space="preserve"> </w:t>
-      </w:r>
-      <w:r>
-        <w:t>rescaling in a nonlinear fashion [Jason]</w:t>
-      </w:r>
-    </w:p>
-    <w:p>
-      <w:pPr>
-        <w:pStyle w:val="ListParagraph"/>
-        <w:numPr>
-          <w:ilvl w:val="0"/>
-          <w:numId w:val="11"/>
-        </w:numPr>
-      </w:pPr>
-      <w:r>
-        <w:t>the comparison bar chart displaying the differences in sales between the two brush selection intervals []</w:t>
-      </w:r>
-    </w:p>
-    <w:p>
-      <w:pPr>
-        <w:pStyle w:val="ListParagraph"/>
-        <w:numPr>
-          <w:ilvl w:val="0"/>
-          <w:numId w:val="11"/>
-        </w:numPr>
-      </w:pPr>
-      <w:r>
-        <w:t xml:space="preserve">the </w:t>
-      </w:r>
-      <w:r>
-        <w:t>final version of the Process Book []</w:t>
-      </w:r>
-    </w:p>
-    <w:p>
-      <w:pPr>
-        <w:pStyle w:val="ListParagraph"/>
-        <w:numPr>
-          <w:ilvl w:val="0"/>
-          <w:numId w:val="11"/>
-        </w:numPr>
-      </w:pPr>
-      <w:r>
-        <w:t>the final version of the Project Website and Screencast []</w:t>
-      </w:r>
-    </w:p>
-    <w:p>
-      <w:pPr>
-        <w:pStyle w:val="ListParagraph"/>
-        <w:numPr>
-          <w:ilvl w:val="0"/>
-          <w:numId w:val="11"/>
-        </w:numPr>
-      </w:pPr>
-      <w:r>
-        <w:t>README file []</w:t>
-      </w:r>
-    </w:p>
-    <w:p>
-      <w:bookmarkStart w:id="0" w:name="_GoBack"/>
-      <w:bookmarkEnd w:id="0"/>
-    </w:p>
     <w:sectPr>
       <w:pgSz w:w="12240" w:h="15840"/>
       <w:pgMar w:top="1440" w:right="1440" w:bottom="1440" w:left="1440" w:header="720" w:footer="720" w:gutter="0"/>
@@ -2842,7 +2498,7 @@
         <w:rFonts w:ascii="Symbol" w:hAnsi="Symbol" w:hint="default"/>
       </w:rPr>
     </w:lvl>
-    <w:lvl w:ilvl="1" w:tplc="04090003">
+    <w:lvl w:ilvl="1" w:tplc="04090003" w:tentative="1">
       <w:start w:val="1"/>
       <w:numFmt w:val="bullet"/>
       <w:lvlText w:val="o"/>

</xml_diff>